<commit_message>
V3.0.1 - 10.01.2025:     - minor status text adaptation     - robuster stop methode in xplane_listener     - test scripts for all modules src/test_....py     - COMPILE.bat -> to compile SimMotion     - DEVELOPMENT Flag to compile ui during development
</commit_message>
<xml_diff>
--- a/doc/SimMotion.docx
+++ b/doc/SimMotion.docx
@@ -9,6 +9,7 @@
           <w:lang w:val="en-GB"/>
         </w:rPr>
       </w:pPr>
+      <w:proofErr w:type="spellStart"/>
       <w:r>
         <w:rPr>
           <w:lang w:val="en-GB"/>
@@ -19,7 +20,14 @@
         <w:rPr>
           <w:lang w:val="en-GB"/>
         </w:rPr>
-        <w:t>Flight simulator</w:t>
+        <w:t>Flight</w:t>
+      </w:r>
+      <w:proofErr w:type="spellEnd"/>
+      <w:r>
+        <w:rPr>
+          <w:lang w:val="en-GB"/>
+        </w:rPr>
+        <w:t xml:space="preserve"> simulator</w:t>
       </w:r>
       <w:r>
         <w:rPr>
@@ -196,7 +204,77 @@
           <w:rPr>
             <w:rStyle w:val="Hyperlink"/>
           </w:rPr>
-          <w:t>X-Plane | The world’s most advanced flight simulator.</w:t>
+          <w:t xml:space="preserve">X-Plane | The </w:t>
+        </w:r>
+        <w:proofErr w:type="spellStart"/>
+        <w:r>
+          <w:rPr>
+            <w:rStyle w:val="Hyperlink"/>
+          </w:rPr>
+          <w:t>world’s</w:t>
+        </w:r>
+        <w:proofErr w:type="spellEnd"/>
+        <w:r>
+          <w:rPr>
+            <w:rStyle w:val="Hyperlink"/>
+          </w:rPr>
+          <w:t xml:space="preserve"> </w:t>
+        </w:r>
+        <w:proofErr w:type="spellStart"/>
+        <w:r>
+          <w:rPr>
+            <w:rStyle w:val="Hyperlink"/>
+          </w:rPr>
+          <w:t>most</w:t>
+        </w:r>
+        <w:proofErr w:type="spellEnd"/>
+        <w:r>
+          <w:rPr>
+            <w:rStyle w:val="Hyperlink"/>
+          </w:rPr>
+          <w:t xml:space="preserve"> </w:t>
+        </w:r>
+        <w:proofErr w:type="spellStart"/>
+        <w:r>
+          <w:rPr>
+            <w:rStyle w:val="Hyperlink"/>
+          </w:rPr>
+          <w:t>advanced</w:t>
+        </w:r>
+        <w:proofErr w:type="spellEnd"/>
+        <w:r>
+          <w:rPr>
+            <w:rStyle w:val="Hyperlink"/>
+          </w:rPr>
+          <w:t xml:space="preserve"> </w:t>
+        </w:r>
+        <w:proofErr w:type="spellStart"/>
+        <w:r>
+          <w:rPr>
+            <w:rStyle w:val="Hyperlink"/>
+          </w:rPr>
+          <w:t>flight</w:t>
+        </w:r>
+        <w:proofErr w:type="spellEnd"/>
+        <w:r>
+          <w:rPr>
+            <w:rStyle w:val="Hyperlink"/>
+          </w:rPr>
+          <w:t xml:space="preserve"> </w:t>
+        </w:r>
+        <w:proofErr w:type="spellStart"/>
+        <w:r>
+          <w:rPr>
+            <w:rStyle w:val="Hyperlink"/>
+          </w:rPr>
+          <w:t>simulator</w:t>
+        </w:r>
+        <w:proofErr w:type="spellEnd"/>
+        <w:r>
+          <w:rPr>
+            <w:rStyle w:val="Hyperlink"/>
+          </w:rPr>
+          <w:t>.</w:t>
         </w:r>
       </w:hyperlink>
     </w:p>
@@ -428,8 +506,45 @@
         <w:t xml:space="preserve">Start -&gt; </w:t>
       </w:r>
       <w:r>
-        <w:t>Settings -&gt; General -&gt; Advanced options -&gt; enable developer mode</w:t>
-      </w:r>
+        <w:t xml:space="preserve">Settings -&gt; General -&gt; </w:t>
+      </w:r>
+      <w:proofErr w:type="spellStart"/>
+      <w:r>
+        <w:t>Advanced</w:t>
+      </w:r>
+      <w:proofErr w:type="spellEnd"/>
+      <w:r>
+        <w:t xml:space="preserve"> </w:t>
+      </w:r>
+      <w:proofErr w:type="spellStart"/>
+      <w:r>
+        <w:t>options</w:t>
+      </w:r>
+      <w:proofErr w:type="spellEnd"/>
+      <w:r>
+        <w:t xml:space="preserve"> -&gt; </w:t>
+      </w:r>
+      <w:proofErr w:type="spellStart"/>
+      <w:r>
+        <w:t>enable</w:t>
+      </w:r>
+      <w:proofErr w:type="spellEnd"/>
+      <w:r>
+        <w:t xml:space="preserve"> </w:t>
+      </w:r>
+      <w:proofErr w:type="spellStart"/>
+      <w:r>
+        <w:t>developer</w:t>
+      </w:r>
+      <w:proofErr w:type="spellEnd"/>
+      <w:r>
+        <w:t xml:space="preserve"> </w:t>
+      </w:r>
+      <w:proofErr w:type="spellStart"/>
+      <w:r>
+        <w:t>mode</w:t>
+      </w:r>
+      <w:proofErr w:type="spellEnd"/>
     </w:p>
     <w:p>
       <w:pPr>
@@ -447,13 +562,27 @@
         <w:rPr>
           <w:lang w:val="fr-CH"/>
         </w:rPr>
-        <w:t>On top screen menu insa</w:t>
-      </w:r>
+        <w:t xml:space="preserve">On top screen menu </w:t>
+      </w:r>
+      <w:proofErr w:type="spellStart"/>
       <w:r>
         <w:rPr>
           <w:lang w:val="fr-CH"/>
         </w:rPr>
-        <w:t>ll SDK</w:t>
+        <w:t>insa</w:t>
+      </w:r>
+      <w:r>
+        <w:rPr>
+          <w:lang w:val="fr-CH"/>
+        </w:rPr>
+        <w:t>ll</w:t>
+      </w:r>
+      <w:proofErr w:type="spellEnd"/>
+      <w:r>
+        <w:rPr>
+          <w:lang w:val="fr-CH"/>
+        </w:rPr>
+        <w:t xml:space="preserve"> SDK</w:t>
       </w:r>
       <w:r>
         <w:rPr>
@@ -507,7 +636,35 @@
           <w:lang w:val="fr-CH"/>
         </w:rPr>
         <w:br/>
-        <w:t>You should have than :</w:t>
+        <w:t xml:space="preserve">You </w:t>
+      </w:r>
+      <w:proofErr w:type="spellStart"/>
+      <w:r>
+        <w:rPr>
+          <w:lang w:val="fr-CH"/>
+        </w:rPr>
+        <w:t>should</w:t>
+      </w:r>
+      <w:proofErr w:type="spellEnd"/>
+      <w:r>
+        <w:rPr>
+          <w:lang w:val="fr-CH"/>
+        </w:rPr>
+        <w:t xml:space="preserve"> have </w:t>
+      </w:r>
+      <w:proofErr w:type="spellStart"/>
+      <w:r>
+        <w:rPr>
+          <w:lang w:val="fr-CH"/>
+        </w:rPr>
+        <w:t>than</w:t>
+      </w:r>
+      <w:proofErr w:type="spellEnd"/>
+      <w:r>
+        <w:rPr>
+          <w:lang w:val="fr-CH"/>
+        </w:rPr>
+        <w:t> :</w:t>
       </w:r>
       <w:r>
         <w:rPr>
@@ -582,11 +739,19 @@
         </w:rPr>
         <w:t xml:space="preserve">Install </w:t>
       </w:r>
-      <w:r>
-        <w:rPr>
-          <w:lang w:val="en-GB"/>
-        </w:rPr>
-        <w:t xml:space="preserve">Mobiflight </w:t>
+      <w:proofErr w:type="spellStart"/>
+      <w:r>
+        <w:rPr>
+          <w:lang w:val="en-GB"/>
+        </w:rPr>
+        <w:t>Mobiflight</w:t>
+      </w:r>
+      <w:proofErr w:type="spellEnd"/>
+      <w:r>
+        <w:rPr>
+          <w:lang w:val="en-GB"/>
+        </w:rPr>
+        <w:t xml:space="preserve"> </w:t>
       </w:r>
       <w:hyperlink r:id="rId11" w:history="1">
         <w:r>
@@ -693,12 +858,14 @@
           <w:lang w:val="en-GB"/>
         </w:rPr>
       </w:pPr>
+      <w:proofErr w:type="spellStart"/>
       <w:r>
         <w:rPr>
           <w:lang w:val="en-GB"/>
         </w:rPr>
         <w:t>MotionCompensation</w:t>
       </w:r>
+      <w:proofErr w:type="spellEnd"/>
     </w:p>
     <w:p>
       <w:pPr>
@@ -716,7 +883,35 @@
         <w:rPr>
           <w:lang w:val="en-GB"/>
         </w:rPr>
-        <w:t xml:space="preserve">Install openXR MotionCompensation </w:t>
+        <w:t xml:space="preserve">Install </w:t>
+      </w:r>
+      <w:proofErr w:type="spellStart"/>
+      <w:r>
+        <w:rPr>
+          <w:lang w:val="en-GB"/>
+        </w:rPr>
+        <w:t>openXR</w:t>
+      </w:r>
+      <w:proofErr w:type="spellEnd"/>
+      <w:r>
+        <w:rPr>
+          <w:lang w:val="en-GB"/>
+        </w:rPr>
+        <w:t xml:space="preserve"> </w:t>
+      </w:r>
+      <w:proofErr w:type="spellStart"/>
+      <w:r>
+        <w:rPr>
+          <w:lang w:val="en-GB"/>
+        </w:rPr>
+        <w:t>MotionCompensation</w:t>
+      </w:r>
+      <w:proofErr w:type="spellEnd"/>
+      <w:r>
+        <w:rPr>
+          <w:lang w:val="en-GB"/>
+        </w:rPr>
+        <w:t xml:space="preserve"> </w:t>
       </w:r>
       <w:hyperlink r:id="rId13" w:history="1">
         <w:r>
@@ -724,8 +919,33 @@
             <w:rStyle w:val="Hyperlink"/>
             <w:lang w:val="fr-CH"/>
           </w:rPr>
-          <w:t>Releases · BuzzteeBear/OpenXR-MotionCompensation</w:t>
+          <w:t xml:space="preserve">Releases · </w:t>
         </w:r>
+        <w:proofErr w:type="spellStart"/>
+        <w:r>
+          <w:rPr>
+            <w:rStyle w:val="Hyperlink"/>
+            <w:lang w:val="fr-CH"/>
+          </w:rPr>
+          <w:t>BuzzteeBear</w:t>
+        </w:r>
+        <w:proofErr w:type="spellEnd"/>
+        <w:r>
+          <w:rPr>
+            <w:rStyle w:val="Hyperlink"/>
+            <w:lang w:val="fr-CH"/>
+          </w:rPr>
+          <w:t>/</w:t>
+        </w:r>
+        <w:proofErr w:type="spellStart"/>
+        <w:r>
+          <w:rPr>
+            <w:rStyle w:val="Hyperlink"/>
+            <w:lang w:val="fr-CH"/>
+          </w:rPr>
+          <w:t>OpenXR-MotionCompensation</w:t>
+        </w:r>
+        <w:proofErr w:type="spellEnd"/>
       </w:hyperlink>
     </w:p>
     <w:p>
@@ -768,11 +988,19 @@
           <w:lang w:val="en-GB"/>
         </w:rPr>
       </w:pPr>
-      <w:r>
-        <w:rPr>
-          <w:lang w:val="en-GB"/>
-        </w:rPr>
-        <w:t>physical_enabled = 0</w:t>
+      <w:proofErr w:type="spellStart"/>
+      <w:r>
+        <w:rPr>
+          <w:lang w:val="en-GB"/>
+        </w:rPr>
+        <w:t>physical_enabled</w:t>
+      </w:r>
+      <w:proofErr w:type="spellEnd"/>
+      <w:r>
+        <w:rPr>
+          <w:lang w:val="en-GB"/>
+        </w:rPr>
+        <w:t xml:space="preserve"> = 0</w:t>
       </w:r>
     </w:p>
     <w:p>
@@ -884,50 +1112,112 @@
         <w:rPr>
           <w:lang w:val="en-GB"/>
         </w:rPr>
-        <w:t>[motion_source]</w:t>
-      </w:r>
-    </w:p>
-    <w:p>
-      <w:pPr>
-        <w:spacing w:after="0" w:line="240" w:lineRule="auto"/>
-        <w:rPr>
-          <w:lang w:val="en-GB"/>
-        </w:rPr>
-      </w:pPr>
-      <w:r>
-        <w:rPr>
-          <w:lang w:val="en-GB"/>
-        </w:rPr>
-        <w:t>source_type = mmf</w:t>
-      </w:r>
-    </w:p>
-    <w:p>
-      <w:pPr>
-        <w:spacing w:after="0" w:line="240" w:lineRule="auto"/>
-        <w:rPr>
-          <w:lang w:val="en-GB"/>
-        </w:rPr>
-      </w:pPr>
-      <w:r>
-        <w:rPr>
-          <w:lang w:val="en-GB"/>
-        </w:rPr>
-        <w:t>mmf_name = OxrMcInput</w:t>
-      </w:r>
-    </w:p>
-    <w:p>
-      <w:pPr>
-        <w:spacing w:after="0" w:line="240" w:lineRule="auto"/>
-        <w:rPr>
-          <w:lang w:val="en-GB"/>
-        </w:rPr>
-      </w:pPr>
-      <w:r>
-        <w:rPr>
-          <w:lang w:val="en-GB"/>
-        </w:rPr>
-        <w:t>mmf_format = euler_deg</w:t>
-      </w:r>
+        <w:t>[</w:t>
+      </w:r>
+      <w:proofErr w:type="spellStart"/>
+      <w:r>
+        <w:rPr>
+          <w:lang w:val="en-GB"/>
+        </w:rPr>
+        <w:t>motion_source</w:t>
+      </w:r>
+      <w:proofErr w:type="spellEnd"/>
+      <w:r>
+        <w:rPr>
+          <w:lang w:val="en-GB"/>
+        </w:rPr>
+        <w:t>]</w:t>
+      </w:r>
+    </w:p>
+    <w:p>
+      <w:pPr>
+        <w:spacing w:after="0" w:line="240" w:lineRule="auto"/>
+        <w:rPr>
+          <w:lang w:val="en-GB"/>
+        </w:rPr>
+      </w:pPr>
+      <w:proofErr w:type="spellStart"/>
+      <w:r>
+        <w:rPr>
+          <w:lang w:val="en-GB"/>
+        </w:rPr>
+        <w:t>source_type</w:t>
+      </w:r>
+      <w:proofErr w:type="spellEnd"/>
+      <w:r>
+        <w:rPr>
+          <w:lang w:val="en-GB"/>
+        </w:rPr>
+        <w:t xml:space="preserve"> = </w:t>
+      </w:r>
+      <w:proofErr w:type="spellStart"/>
+      <w:r>
+        <w:rPr>
+          <w:lang w:val="en-GB"/>
+        </w:rPr>
+        <w:t>mmf</w:t>
+      </w:r>
+      <w:proofErr w:type="spellEnd"/>
+    </w:p>
+    <w:p>
+      <w:pPr>
+        <w:spacing w:after="0" w:line="240" w:lineRule="auto"/>
+        <w:rPr>
+          <w:lang w:val="en-GB"/>
+        </w:rPr>
+      </w:pPr>
+      <w:proofErr w:type="spellStart"/>
+      <w:r>
+        <w:rPr>
+          <w:lang w:val="en-GB"/>
+        </w:rPr>
+        <w:t>mmf_name</w:t>
+      </w:r>
+      <w:proofErr w:type="spellEnd"/>
+      <w:r>
+        <w:rPr>
+          <w:lang w:val="en-GB"/>
+        </w:rPr>
+        <w:t xml:space="preserve"> = </w:t>
+      </w:r>
+      <w:proofErr w:type="spellStart"/>
+      <w:r>
+        <w:rPr>
+          <w:lang w:val="en-GB"/>
+        </w:rPr>
+        <w:t>OxrMcInput</w:t>
+      </w:r>
+      <w:proofErr w:type="spellEnd"/>
+    </w:p>
+    <w:p>
+      <w:pPr>
+        <w:spacing w:after="0" w:line="240" w:lineRule="auto"/>
+        <w:rPr>
+          <w:lang w:val="en-GB"/>
+        </w:rPr>
+      </w:pPr>
+      <w:proofErr w:type="spellStart"/>
+      <w:r>
+        <w:rPr>
+          <w:lang w:val="en-GB"/>
+        </w:rPr>
+        <w:t>mmf_format</w:t>
+      </w:r>
+      <w:proofErr w:type="spellEnd"/>
+      <w:r>
+        <w:rPr>
+          <w:lang w:val="en-GB"/>
+        </w:rPr>
+        <w:t xml:space="preserve"> = </w:t>
+      </w:r>
+      <w:proofErr w:type="spellStart"/>
+      <w:r>
+        <w:rPr>
+          <w:lang w:val="en-GB"/>
+        </w:rPr>
+        <w:t>euler_deg</w:t>
+      </w:r>
+      <w:proofErr w:type="spellEnd"/>
     </w:p>
     <w:p>
       <w:pPr>
@@ -1052,11 +1342,19 @@
           <w:lang w:val="en-GB"/>
         </w:rPr>
       </w:pPr>
-      <w:r>
-        <w:rPr>
-          <w:lang w:val="en-GB"/>
-        </w:rPr>
-        <w:t>SimMotion Software</w:t>
+      <w:proofErr w:type="spellStart"/>
+      <w:r>
+        <w:rPr>
+          <w:lang w:val="en-GB"/>
+        </w:rPr>
+        <w:t>SimMotion</w:t>
+      </w:r>
+      <w:proofErr w:type="spellEnd"/>
+      <w:r>
+        <w:rPr>
+          <w:lang w:val="en-GB"/>
+        </w:rPr>
+        <w:t xml:space="preserve"> Software</w:t>
       </w:r>
     </w:p>
     <w:p>
@@ -1066,12 +1364,14 @@
           <w:lang w:val="en-GB"/>
         </w:rPr>
       </w:pPr>
+      <w:proofErr w:type="spellStart"/>
       <w:r>
         <w:rPr>
           <w:lang w:val="en-GB"/>
         </w:rPr>
         <w:t>MSFSListener</w:t>
       </w:r>
+      <w:proofErr w:type="spellEnd"/>
     </w:p>
     <w:p>
       <w:pPr>
@@ -1092,7 +1392,21 @@
         <w:rPr>
           <w:lang w:val="en-GB"/>
         </w:rPr>
-        <w:t xml:space="preserve"> QThread </w:t>
+        <w:t xml:space="preserve"> </w:t>
+      </w:r>
+      <w:proofErr w:type="spellStart"/>
+      <w:r>
+        <w:rPr>
+          <w:lang w:val="en-GB"/>
+        </w:rPr>
+        <w:t>QThread</w:t>
+      </w:r>
+      <w:proofErr w:type="spellEnd"/>
+      <w:r>
+        <w:rPr>
+          <w:lang w:val="en-GB"/>
+        </w:rPr>
+        <w:t xml:space="preserve"> </w:t>
       </w:r>
       <w:r>
         <w:rPr>
@@ -1120,8 +1434,30 @@
         <w:rPr>
           <w:lang w:val="en-GB"/>
         </w:rPr>
-        <w:t xml:space="preserve"> SimConnect + MobiFlightVariableRequests</w:t>
-      </w:r>
+        <w:t xml:space="preserve"> </w:t>
+      </w:r>
+      <w:proofErr w:type="spellStart"/>
+      <w:r>
+        <w:rPr>
+          <w:lang w:val="en-GB"/>
+        </w:rPr>
+        <w:t>SimConnect</w:t>
+      </w:r>
+      <w:proofErr w:type="spellEnd"/>
+      <w:r>
+        <w:rPr>
+          <w:lang w:val="en-GB"/>
+        </w:rPr>
+        <w:t xml:space="preserve"> + </w:t>
+      </w:r>
+      <w:proofErr w:type="spellStart"/>
+      <w:r>
+        <w:rPr>
+          <w:lang w:val="en-GB"/>
+        </w:rPr>
+        <w:t>MobiFlightVariableRequests</w:t>
+      </w:r>
+      <w:proofErr w:type="spellEnd"/>
     </w:p>
     <w:p>
       <w:pPr>
@@ -1132,7 +1468,23 @@
           <w:b/>
           <w:bCs/>
         </w:rPr>
-        <w:t>Outputs (via Qt signal):</w:t>
+        <w:t xml:space="preserve">Outputs (via Qt </w:t>
+      </w:r>
+      <w:proofErr w:type="spellStart"/>
+      <w:r>
+        <w:rPr>
+          <w:b/>
+          <w:bCs/>
+        </w:rPr>
+        <w:t>signal</w:t>
+      </w:r>
+      <w:proofErr w:type="spellEnd"/>
+      <w:r>
+        <w:rPr>
+          <w:b/>
+          <w:bCs/>
+        </w:rPr>
+        <w:t>):</w:t>
       </w:r>
     </w:p>
     <w:p>
@@ -1144,7 +1496,15 @@
         <w:spacing w:after="0" w:line="240" w:lineRule="auto"/>
       </w:pPr>
       <w:r>
-        <w:t>pitch (deg)</w:t>
+        <w:t>pitch (</w:t>
+      </w:r>
+      <w:proofErr w:type="spellStart"/>
+      <w:r>
+        <w:t>deg</w:t>
+      </w:r>
+      <w:proofErr w:type="spellEnd"/>
+      <w:r>
+        <w:t>)</w:t>
       </w:r>
     </w:p>
     <w:p>
@@ -1156,7 +1516,15 @@
         <w:spacing w:after="0" w:line="240" w:lineRule="auto"/>
       </w:pPr>
       <w:r>
-        <w:t>roll (deg)</w:t>
+        <w:t>roll (</w:t>
+      </w:r>
+      <w:proofErr w:type="spellStart"/>
+      <w:r>
+        <w:t>deg</w:t>
+      </w:r>
+      <w:proofErr w:type="spellEnd"/>
+      <w:r>
+        <w:t>)</w:t>
       </w:r>
     </w:p>
     <w:p>
@@ -1167,8 +1535,29 @@
         </w:numPr>
         <w:spacing w:after="0" w:line="240" w:lineRule="auto"/>
       </w:pPr>
-      <w:r>
-        <w:t>yaw (deg true)</w:t>
+      <w:proofErr w:type="spellStart"/>
+      <w:r>
+        <w:t>yaw</w:t>
+      </w:r>
+      <w:proofErr w:type="spellEnd"/>
+      <w:r>
+        <w:t xml:space="preserve"> (</w:t>
+      </w:r>
+      <w:proofErr w:type="spellStart"/>
+      <w:r>
+        <w:t>deg</w:t>
+      </w:r>
+      <w:proofErr w:type="spellEnd"/>
+      <w:r>
+        <w:t xml:space="preserve"> </w:t>
+      </w:r>
+      <w:proofErr w:type="spellStart"/>
+      <w:r>
+        <w:t>true</w:t>
+      </w:r>
+      <w:proofErr w:type="spellEnd"/>
+      <w:r>
+        <w:t>)</w:t>
       </w:r>
     </w:p>
     <w:p>
@@ -1179,8 +1568,21 @@
         </w:numPr>
         <w:spacing w:after="0" w:line="240" w:lineRule="auto"/>
       </w:pPr>
-      <w:r>
-        <w:t>airspeed (knots)</w:t>
+      <w:proofErr w:type="spellStart"/>
+      <w:r>
+        <w:t>airspeed</w:t>
+      </w:r>
+      <w:proofErr w:type="spellEnd"/>
+      <w:r>
+        <w:t xml:space="preserve"> (</w:t>
+      </w:r>
+      <w:proofErr w:type="spellStart"/>
+      <w:r>
+        <w:t>knots</w:t>
+      </w:r>
+      <w:proofErr w:type="spellEnd"/>
+      <w:r>
+        <w:t>)</w:t>
       </w:r>
     </w:p>
     <w:p>
@@ -1191,8 +1593,13 @@
         </w:numPr>
         <w:spacing w:after="0" w:line="240" w:lineRule="auto"/>
       </w:pPr>
-      <w:r>
-        <w:t>frame_rate (Hz)</w:t>
+      <w:proofErr w:type="spellStart"/>
+      <w:r>
+        <w:t>frame_rate</w:t>
+      </w:r>
+      <w:proofErr w:type="spellEnd"/>
+      <w:r>
+        <w:t xml:space="preserve"> (Hz)</w:t>
       </w:r>
     </w:p>
     <w:p>
@@ -1203,9 +1610,11 @@
         </w:numPr>
         <w:spacing w:after="0" w:line="240" w:lineRule="auto"/>
       </w:pPr>
+      <w:proofErr w:type="spellStart"/>
       <w:r>
         <w:t>timestamp</w:t>
       </w:r>
+      <w:proofErr w:type="spellEnd"/>
     </w:p>
     <w:p>
       <w:pPr>
@@ -1216,7 +1625,23 @@
           <w:b/>
           <w:bCs/>
         </w:rPr>
-        <w:t>Key features:</w:t>
+        <w:t xml:space="preserve">Key </w:t>
+      </w:r>
+      <w:proofErr w:type="spellStart"/>
+      <w:r>
+        <w:rPr>
+          <w:b/>
+          <w:bCs/>
+        </w:rPr>
+        <w:t>features</w:t>
+      </w:r>
+      <w:proofErr w:type="spellEnd"/>
+      <w:r>
+        <w:rPr>
+          <w:b/>
+          <w:bCs/>
+        </w:rPr>
+        <w:t>:</w:t>
       </w:r>
     </w:p>
     <w:p>
@@ -1233,8 +1658,12 @@
       </w:r>
       <w:r>
         <w:noBreakHyphen/>
+      </w:r>
+      <w:proofErr w:type="spellStart"/>
+      <w:r>
         <w:t>reconnect</w:t>
       </w:r>
+      <w:proofErr w:type="spellEnd"/>
     </w:p>
     <w:p>
       <w:pPr>
@@ -1267,7 +1696,22 @@
       </w:r>
       <w:r>
         <w:noBreakHyphen/>
-        <w:t>frequency polling (50 Hz)</w:t>
+      </w:r>
+      <w:proofErr w:type="spellStart"/>
+      <w:r>
+        <w:t>frequency</w:t>
+      </w:r>
+      <w:proofErr w:type="spellEnd"/>
+      <w:r>
+        <w:t xml:space="preserve"> </w:t>
+      </w:r>
+      <w:proofErr w:type="spellStart"/>
+      <w:r>
+        <w:t>polling</w:t>
+      </w:r>
+      <w:proofErr w:type="spellEnd"/>
+      <w:r>
+        <w:t xml:space="preserve"> (50 Hz)</w:t>
       </w:r>
     </w:p>
     <w:p>
@@ -1303,12 +1747,14 @@
           <w:lang w:val="en-GB"/>
         </w:rPr>
       </w:pPr>
+      <w:proofErr w:type="spellStart"/>
       <w:r>
         <w:rPr>
           <w:lang w:val="en-GB"/>
         </w:rPr>
         <w:t>MotionPlatformThread</w:t>
       </w:r>
+      <w:proofErr w:type="spellEnd"/>
     </w:p>
     <w:p>
       <w:pPr>
@@ -1329,7 +1775,21 @@
         <w:rPr>
           <w:lang w:val="en-GB"/>
         </w:rPr>
-        <w:t xml:space="preserve"> QThread </w:t>
+        <w:t xml:space="preserve"> </w:t>
+      </w:r>
+      <w:proofErr w:type="spellStart"/>
+      <w:r>
+        <w:rPr>
+          <w:lang w:val="en-GB"/>
+        </w:rPr>
+        <w:t>QThread</w:t>
+      </w:r>
+      <w:proofErr w:type="spellEnd"/>
+      <w:r>
+        <w:rPr>
+          <w:lang w:val="en-GB"/>
+        </w:rPr>
+        <w:t xml:space="preserve"> </w:t>
       </w:r>
       <w:r>
         <w:rPr>
@@ -1367,8 +1827,29 @@
         <w:spacing w:after="0" w:line="240" w:lineRule="auto"/>
       </w:pPr>
       <w:r>
-        <w:t>Raw telemetry from MSFSListener</w:t>
-      </w:r>
+        <w:t xml:space="preserve">Raw </w:t>
+      </w:r>
+      <w:proofErr w:type="spellStart"/>
+      <w:r>
+        <w:t>telemetry</w:t>
+      </w:r>
+      <w:proofErr w:type="spellEnd"/>
+      <w:r>
+        <w:t xml:space="preserve"> </w:t>
+      </w:r>
+      <w:proofErr w:type="spellStart"/>
+      <w:r>
+        <w:t>from</w:t>
+      </w:r>
+      <w:proofErr w:type="spellEnd"/>
+      <w:r>
+        <w:t xml:space="preserve"> </w:t>
+      </w:r>
+      <w:proofErr w:type="spellStart"/>
+      <w:r>
+        <w:t>MSFSListener</w:t>
+      </w:r>
+      <w:proofErr w:type="spellEnd"/>
     </w:p>
     <w:p>
       <w:pPr>
@@ -1385,7 +1866,21 @@
         <w:rPr>
           <w:lang w:val="en-GB"/>
         </w:rPr>
-        <w:t>Scaling factors from GUI (SimMotion)</w:t>
+        <w:t>Scaling factors from GUI (</w:t>
+      </w:r>
+      <w:proofErr w:type="spellStart"/>
+      <w:r>
+        <w:rPr>
+          <w:lang w:val="en-GB"/>
+        </w:rPr>
+        <w:t>SimMotion</w:t>
+      </w:r>
+      <w:proofErr w:type="spellEnd"/>
+      <w:r>
+        <w:rPr>
+          <w:lang w:val="en-GB"/>
+        </w:rPr>
+        <w:t>)</w:t>
       </w:r>
     </w:p>
     <w:p>
@@ -1397,19 +1892,49 @@
         <w:spacing w:after="0" w:line="240" w:lineRule="auto"/>
       </w:pPr>
       <w:r>
-        <w:t>Motion enable/disable toggle</w:t>
-      </w:r>
-    </w:p>
-    <w:p>
-      <w:pPr>
-        <w:spacing w:after="0" w:line="240" w:lineRule="auto"/>
-      </w:pPr>
+        <w:t xml:space="preserve">Motion </w:t>
+      </w:r>
+      <w:proofErr w:type="spellStart"/>
+      <w:r>
+        <w:t>enable</w:t>
+      </w:r>
+      <w:proofErr w:type="spellEnd"/>
+      <w:r>
+        <w:t>/</w:t>
+      </w:r>
+      <w:proofErr w:type="spellStart"/>
+      <w:r>
+        <w:t>disable</w:t>
+      </w:r>
+      <w:proofErr w:type="spellEnd"/>
+      <w:r>
+        <w:t xml:space="preserve"> </w:t>
+      </w:r>
+      <w:proofErr w:type="spellStart"/>
+      <w:r>
+        <w:t>toggle</w:t>
+      </w:r>
+      <w:proofErr w:type="spellEnd"/>
+    </w:p>
+    <w:p>
+      <w:pPr>
+        <w:spacing w:after="0" w:line="240" w:lineRule="auto"/>
+      </w:pPr>
+      <w:proofErr w:type="spellStart"/>
       <w:r>
         <w:rPr>
           <w:b/>
           <w:bCs/>
         </w:rPr>
-        <w:t>Responsibilities:</w:t>
+        <w:t>Responsibilities</w:t>
+      </w:r>
+      <w:proofErr w:type="spellEnd"/>
+      <w:r>
+        <w:rPr>
+          <w:b/>
+          <w:bCs/>
+        </w:rPr>
+        <w:t>:</w:t>
       </w:r>
     </w:p>
     <w:p>
@@ -1427,7 +1952,49 @@
         <w:rPr>
           <w:lang w:val="en-GB"/>
         </w:rPr>
-        <w:t>Compute Euler rates (pitch_rate, roll_rate, yaw_rate)</w:t>
+        <w:t>Compute Euler rates (</w:t>
+      </w:r>
+      <w:proofErr w:type="spellStart"/>
+      <w:r>
+        <w:rPr>
+          <w:lang w:val="en-GB"/>
+        </w:rPr>
+        <w:t>pitch_rate</w:t>
+      </w:r>
+      <w:proofErr w:type="spellEnd"/>
+      <w:r>
+        <w:rPr>
+          <w:lang w:val="en-GB"/>
+        </w:rPr>
+        <w:t xml:space="preserve">, </w:t>
+      </w:r>
+      <w:proofErr w:type="spellStart"/>
+      <w:r>
+        <w:rPr>
+          <w:lang w:val="en-GB"/>
+        </w:rPr>
+        <w:t>roll_rate</w:t>
+      </w:r>
+      <w:proofErr w:type="spellEnd"/>
+      <w:r>
+        <w:rPr>
+          <w:lang w:val="en-GB"/>
+        </w:rPr>
+        <w:t xml:space="preserve">, </w:t>
+      </w:r>
+      <w:proofErr w:type="spellStart"/>
+      <w:r>
+        <w:rPr>
+          <w:lang w:val="en-GB"/>
+        </w:rPr>
+        <w:t>yaw_rate</w:t>
+      </w:r>
+      <w:proofErr w:type="spellEnd"/>
+      <w:r>
+        <w:rPr>
+          <w:lang w:val="en-GB"/>
+        </w:rPr>
+        <w:t>)</w:t>
       </w:r>
     </w:p>
     <w:p>
@@ -1438,9 +2005,27 @@
         </w:numPr>
         <w:spacing w:after="0" w:line="240" w:lineRule="auto"/>
       </w:pPr>
-      <w:r>
-        <w:t>Apply scaling factors</w:t>
-      </w:r>
+      <w:proofErr w:type="spellStart"/>
+      <w:r>
+        <w:t>Apply</w:t>
+      </w:r>
+      <w:proofErr w:type="spellEnd"/>
+      <w:r>
+        <w:t xml:space="preserve"> </w:t>
+      </w:r>
+      <w:proofErr w:type="spellStart"/>
+      <w:r>
+        <w:t>scaling</w:t>
+      </w:r>
+      <w:proofErr w:type="spellEnd"/>
+      <w:r>
+        <w:t xml:space="preserve"> </w:t>
+      </w:r>
+      <w:proofErr w:type="spellStart"/>
+      <w:r>
+        <w:t>factors</w:t>
+      </w:r>
+      <w:proofErr w:type="spellEnd"/>
     </w:p>
     <w:p>
       <w:pPr>
@@ -1457,7 +2042,21 @@
         <w:rPr>
           <w:lang w:val="en-GB"/>
         </w:rPr>
-        <w:t>Apply deminute curves based on airspeed</w:t>
+        <w:t xml:space="preserve">Apply </w:t>
+      </w:r>
+      <w:proofErr w:type="spellStart"/>
+      <w:r>
+        <w:rPr>
+          <w:lang w:val="en-GB"/>
+        </w:rPr>
+        <w:t>deminute</w:t>
+      </w:r>
+      <w:proofErr w:type="spellEnd"/>
+      <w:r>
+        <w:rPr>
+          <w:lang w:val="en-GB"/>
+        </w:rPr>
+        <w:t xml:space="preserve"> curves based on airspeed</w:t>
       </w:r>
     </w:p>
     <w:p>
@@ -1469,7 +2068,15 @@
         <w:spacing w:after="0" w:line="240" w:lineRule="auto"/>
       </w:pPr>
       <w:r>
-        <w:t>Format Teensy packet:</w:t>
+        <w:t xml:space="preserve">Format </w:t>
+      </w:r>
+      <w:proofErr w:type="spellStart"/>
+      <w:r>
+        <w:t>Teensy</w:t>
+      </w:r>
+      <w:proofErr w:type="spellEnd"/>
+      <w:r>
+        <w:t xml:space="preserve"> packet:</w:t>
       </w:r>
     </w:p>
     <w:tbl>
@@ -1515,6 +2122,7 @@
                 <w14:ligatures w14:val="none"/>
               </w:rPr>
             </w:pPr>
+            <w:proofErr w:type="gramStart"/>
             <w:r>
               <w:rPr>
                 <w:rFonts w:ascii="Courier New" w:eastAsia="Times New Roman" w:hAnsi="Courier New" w:cs="Courier New"/>
@@ -1524,7 +2132,19 @@
                 <w:lang w:val="en-GB" w:eastAsia="de-CH"/>
                 <w14:ligatures w14:val="none"/>
               </w:rPr>
-              <w:t>X;pitch_angle;pitch_rate;roll_angle;roll_rate;yaw_angle;yaw_rate;airspeed\n</w:t>
+              <w:t>X;pitch</w:t>
+            </w:r>
+            <w:proofErr w:type="gramEnd"/>
+            <w:r>
+              <w:rPr>
+                <w:rFonts w:ascii="Courier New" w:eastAsia="Times New Roman" w:hAnsi="Courier New" w:cs="Courier New"/>
+                <w:kern w:val="0"/>
+                <w:sz w:val="20"/>
+                <w:szCs w:val="20"/>
+                <w:lang w:val="en-GB" w:eastAsia="de-CH"/>
+                <w14:ligatures w14:val="none"/>
+              </w:rPr>
+              <w:t>_angle;pitch_rate;roll_angle;roll_rate;yaw_angle;yaw_rate;airspeed\n</w:t>
             </w:r>
           </w:p>
         </w:tc>
@@ -1539,8 +2159,37 @@
         <w:spacing w:after="0" w:line="240" w:lineRule="auto"/>
       </w:pPr>
       <w:r>
-        <w:t>Send serial data to Teensy</w:t>
-      </w:r>
+        <w:t xml:space="preserve">Send </w:t>
+      </w:r>
+      <w:proofErr w:type="spellStart"/>
+      <w:r>
+        <w:t>serial</w:t>
+      </w:r>
+      <w:proofErr w:type="spellEnd"/>
+      <w:r>
+        <w:t xml:space="preserve"> </w:t>
+      </w:r>
+      <w:proofErr w:type="spellStart"/>
+      <w:r>
+        <w:t>data</w:t>
+      </w:r>
+      <w:proofErr w:type="spellEnd"/>
+      <w:r>
+        <w:t xml:space="preserve"> </w:t>
+      </w:r>
+      <w:proofErr w:type="spellStart"/>
+      <w:r>
+        <w:t>to</w:t>
+      </w:r>
+      <w:proofErr w:type="spellEnd"/>
+      <w:r>
+        <w:t xml:space="preserve"> </w:t>
+      </w:r>
+      <w:proofErr w:type="spellStart"/>
+      <w:r>
+        <w:t>Teensy</w:t>
+      </w:r>
+      <w:proofErr w:type="spellEnd"/>
     </w:p>
     <w:p>
       <w:pPr>
@@ -1550,8 +2199,37 @@
         </w:numPr>
         <w:spacing w:after="0" w:line="240" w:lineRule="auto"/>
       </w:pPr>
-      <w:r>
-        <w:t>Emit outgoing telemetry for GUI</w:t>
+      <w:proofErr w:type="spellStart"/>
+      <w:r>
+        <w:t>Emit</w:t>
+      </w:r>
+      <w:proofErr w:type="spellEnd"/>
+      <w:r>
+        <w:t xml:space="preserve"> </w:t>
+      </w:r>
+      <w:proofErr w:type="spellStart"/>
+      <w:r>
+        <w:t>outgoing</w:t>
+      </w:r>
+      <w:proofErr w:type="spellEnd"/>
+      <w:r>
+        <w:t xml:space="preserve"> </w:t>
+      </w:r>
+      <w:proofErr w:type="spellStart"/>
+      <w:r>
+        <w:t>telemetry</w:t>
+      </w:r>
+      <w:proofErr w:type="spellEnd"/>
+      <w:r>
+        <w:t xml:space="preserve"> </w:t>
+      </w:r>
+      <w:proofErr w:type="spellStart"/>
+      <w:r>
+        <w:t>for</w:t>
+      </w:r>
+      <w:proofErr w:type="spellEnd"/>
+      <w:r>
+        <w:t xml:space="preserve"> GUI</w:t>
       </w:r>
     </w:p>
     <w:p>
@@ -1623,12 +2301,14 @@
           <w:lang w:val="en-GB"/>
         </w:rPr>
       </w:pPr>
+      <w:proofErr w:type="spellStart"/>
       <w:r>
         <w:rPr>
           <w:lang w:val="en-GB"/>
         </w:rPr>
         <w:t>WitMotionSensor</w:t>
       </w:r>
+      <w:proofErr w:type="spellEnd"/>
     </w:p>
     <w:p>
       <w:pPr>
@@ -1686,9 +2366,11 @@
         </w:numPr>
         <w:spacing w:after="0" w:line="240" w:lineRule="auto"/>
       </w:pPr>
+      <w:proofErr w:type="spellStart"/>
       <w:r>
         <w:t>roll_adj</w:t>
       </w:r>
+      <w:proofErr w:type="spellEnd"/>
     </w:p>
     <w:p>
       <w:pPr>
@@ -1698,9 +2380,11 @@
         </w:numPr>
         <w:spacing w:after="0" w:line="240" w:lineRule="auto"/>
       </w:pPr>
+      <w:proofErr w:type="spellStart"/>
       <w:r>
         <w:t>pitch_adj</w:t>
       </w:r>
+      <w:proofErr w:type="spellEnd"/>
     </w:p>
     <w:p>
       <w:pPr>
@@ -1710,20 +2394,31 @@
         </w:numPr>
         <w:spacing w:after="0" w:line="240" w:lineRule="auto"/>
       </w:pPr>
+      <w:proofErr w:type="spellStart"/>
       <w:r>
         <w:t>yaw_adj</w:t>
       </w:r>
-    </w:p>
-    <w:p>
-      <w:pPr>
-        <w:spacing w:after="0" w:line="240" w:lineRule="auto"/>
-      </w:pPr>
+      <w:proofErr w:type="spellEnd"/>
+    </w:p>
+    <w:p>
+      <w:pPr>
+        <w:spacing w:after="0" w:line="240" w:lineRule="auto"/>
+      </w:pPr>
+      <w:proofErr w:type="spellStart"/>
       <w:r>
         <w:rPr>
           <w:b/>
           <w:bCs/>
         </w:rPr>
-        <w:t>Responsibilities:</w:t>
+        <w:t>Responsibilities</w:t>
+      </w:r>
+      <w:proofErr w:type="spellEnd"/>
+      <w:r>
+        <w:rPr>
+          <w:b/>
+          <w:bCs/>
+        </w:rPr>
+        <w:t>:</w:t>
       </w:r>
     </w:p>
     <w:p>
@@ -1735,8 +2430,13 @@
         <w:spacing w:after="0" w:line="240" w:lineRule="auto"/>
       </w:pPr>
       <w:r>
-        <w:t>Read IMU via serial</w:t>
-      </w:r>
+        <w:t xml:space="preserve">Read IMU via </w:t>
+      </w:r>
+      <w:proofErr w:type="spellStart"/>
+      <w:r>
+        <w:t>serial</w:t>
+      </w:r>
+      <w:proofErr w:type="spellEnd"/>
     </w:p>
     <w:p>
       <w:pPr>
@@ -1746,9 +2446,27 @@
         </w:numPr>
         <w:spacing w:after="0" w:line="240" w:lineRule="auto"/>
       </w:pPr>
-      <w:r>
-        <w:t>Apply calibration offsets</w:t>
-      </w:r>
+      <w:proofErr w:type="spellStart"/>
+      <w:r>
+        <w:t>Apply</w:t>
+      </w:r>
+      <w:proofErr w:type="spellEnd"/>
+      <w:r>
+        <w:t xml:space="preserve"> </w:t>
+      </w:r>
+      <w:proofErr w:type="spellStart"/>
+      <w:r>
+        <w:t>calibration</w:t>
+      </w:r>
+      <w:proofErr w:type="spellEnd"/>
+      <w:r>
+        <w:t xml:space="preserve"> </w:t>
+      </w:r>
+      <w:proofErr w:type="spellStart"/>
+      <w:r>
+        <w:t>offsets</w:t>
+      </w:r>
+      <w:proofErr w:type="spellEnd"/>
     </w:p>
     <w:p>
       <w:pPr>
@@ -1777,8 +2495,21 @@
         <w:spacing w:after="0" w:line="240" w:lineRule="auto"/>
       </w:pPr>
       <w:r>
-        <w:t>Update GUI labels asynchronously</w:t>
-      </w:r>
+        <w:t xml:space="preserve">Update GUI </w:t>
+      </w:r>
+      <w:proofErr w:type="spellStart"/>
+      <w:r>
+        <w:t>labels</w:t>
+      </w:r>
+      <w:proofErr w:type="spellEnd"/>
+      <w:r>
+        <w:t xml:space="preserve"> </w:t>
+      </w:r>
+      <w:proofErr w:type="spellStart"/>
+      <w:r>
+        <w:t>asynchronously</w:t>
+      </w:r>
+      <w:proofErr w:type="spellEnd"/>
     </w:p>
     <w:p>
       <w:pPr>
@@ -1795,12 +2526,14 @@
           <w:lang w:val="en-GB"/>
         </w:rPr>
       </w:pPr>
+      <w:proofErr w:type="spellStart"/>
       <w:r>
         <w:rPr>
           <w:lang w:val="en-GB"/>
         </w:rPr>
         <w:t>FlightStick</w:t>
       </w:r>
+      <w:proofErr w:type="spellEnd"/>
     </w:p>
     <w:p>
       <w:pPr>
@@ -1894,9 +2627,22 @@
       <w:pPr>
         <w:pStyle w:val="berschrift2"/>
       </w:pPr>
+      <w:proofErr w:type="spellStart"/>
       <w:r>
         <w:lastRenderedPageBreak/>
-        <w:t>SimMotion (Main GUI Application)</w:t>
+        <w:t>SimMotion</w:t>
+      </w:r>
+      <w:proofErr w:type="spellEnd"/>
+      <w:r>
+        <w:t xml:space="preserve"> (Main GUI </w:t>
+      </w:r>
+      <w:proofErr w:type="spellStart"/>
+      <w:r>
+        <w:t>Application</w:t>
+      </w:r>
+      <w:proofErr w:type="spellEnd"/>
+      <w:r>
+        <w:t>)</w:t>
       </w:r>
     </w:p>
     <w:p>
@@ -1938,8 +2684,21 @@
         <w:spacing w:after="0" w:line="240" w:lineRule="auto"/>
       </w:pPr>
       <w:r>
-        <w:t>Start/stop all threads</w:t>
-      </w:r>
+        <w:t>Start/</w:t>
+      </w:r>
+      <w:proofErr w:type="spellStart"/>
+      <w:r>
+        <w:t>stop</w:t>
+      </w:r>
+      <w:proofErr w:type="spellEnd"/>
+      <w:r>
+        <w:t xml:space="preserve"> all </w:t>
+      </w:r>
+      <w:proofErr w:type="spellStart"/>
+      <w:r>
+        <w:t>threads</w:t>
+      </w:r>
+      <w:proofErr w:type="spellEnd"/>
     </w:p>
     <w:p>
       <w:pPr>
@@ -1956,7 +2715,21 @@
         <w:rPr>
           <w:lang w:val="en-GB"/>
         </w:rPr>
-        <w:t>Manage stop_event for clean shutdown</w:t>
+        <w:t xml:space="preserve">Manage </w:t>
+      </w:r>
+      <w:proofErr w:type="spellStart"/>
+      <w:r>
+        <w:rPr>
+          <w:lang w:val="en-GB"/>
+        </w:rPr>
+        <w:t>stop_event</w:t>
+      </w:r>
+      <w:proofErr w:type="spellEnd"/>
+      <w:r>
+        <w:rPr>
+          <w:lang w:val="en-GB"/>
+        </w:rPr>
+        <w:t xml:space="preserve"> for clean shutdown</w:t>
       </w:r>
     </w:p>
     <w:p>
@@ -1967,9 +2740,43 @@
         </w:numPr>
         <w:spacing w:after="0" w:line="240" w:lineRule="auto"/>
       </w:pPr>
-      <w:r>
-        <w:t>Provide scaling factors to MotionPlatformThread</w:t>
-      </w:r>
+      <w:proofErr w:type="spellStart"/>
+      <w:r>
+        <w:t>Provide</w:t>
+      </w:r>
+      <w:proofErr w:type="spellEnd"/>
+      <w:r>
+        <w:t xml:space="preserve"> </w:t>
+      </w:r>
+      <w:proofErr w:type="spellStart"/>
+      <w:r>
+        <w:t>scaling</w:t>
+      </w:r>
+      <w:proofErr w:type="spellEnd"/>
+      <w:r>
+        <w:t xml:space="preserve"> </w:t>
+      </w:r>
+      <w:proofErr w:type="spellStart"/>
+      <w:r>
+        <w:t>factors</w:t>
+      </w:r>
+      <w:proofErr w:type="spellEnd"/>
+      <w:r>
+        <w:t xml:space="preserve"> </w:t>
+      </w:r>
+      <w:proofErr w:type="spellStart"/>
+      <w:r>
+        <w:t>to</w:t>
+      </w:r>
+      <w:proofErr w:type="spellEnd"/>
+      <w:r>
+        <w:t xml:space="preserve"> </w:t>
+      </w:r>
+      <w:proofErr w:type="spellStart"/>
+      <w:r>
+        <w:t>MotionPlatformThread</w:t>
+      </w:r>
+      <w:proofErr w:type="spellEnd"/>
     </w:p>
     <w:p>
       <w:pPr>
@@ -1980,8 +2787,29 @@
         <w:spacing w:after="0" w:line="240" w:lineRule="auto"/>
       </w:pPr>
       <w:r>
-        <w:t>Display incoming/outgoing telemetry</w:t>
-      </w:r>
+        <w:t xml:space="preserve">Display </w:t>
+      </w:r>
+      <w:proofErr w:type="spellStart"/>
+      <w:r>
+        <w:t>incoming</w:t>
+      </w:r>
+      <w:proofErr w:type="spellEnd"/>
+      <w:r>
+        <w:t>/</w:t>
+      </w:r>
+      <w:proofErr w:type="spellStart"/>
+      <w:r>
+        <w:t>outgoing</w:t>
+      </w:r>
+      <w:proofErr w:type="spellEnd"/>
+      <w:r>
+        <w:t xml:space="preserve"> </w:t>
+      </w:r>
+      <w:proofErr w:type="spellStart"/>
+      <w:r>
+        <w:t>telemetry</w:t>
+      </w:r>
+      <w:proofErr w:type="spellEnd"/>
     </w:p>
     <w:p>
       <w:pPr>
@@ -1992,8 +2820,13 @@
         <w:spacing w:after="0" w:line="240" w:lineRule="auto"/>
       </w:pPr>
       <w:r>
-        <w:t>Display IMU orientation</w:t>
-      </w:r>
+        <w:t xml:space="preserve">Display IMU </w:t>
+      </w:r>
+      <w:proofErr w:type="spellStart"/>
+      <w:r>
+        <w:t>orientation</w:t>
+      </w:r>
+      <w:proofErr w:type="spellEnd"/>
     </w:p>
     <w:p>
       <w:pPr>
@@ -2006,11 +2839,75 @@
           <w:lang w:val="fr-CH"/>
         </w:rPr>
       </w:pPr>
+      <w:proofErr w:type="spellStart"/>
       <w:r>
         <w:rPr>
           <w:lang w:val="fr-CH"/>
         </w:rPr>
-        <w:t>Provide user controls (connect, motion toggle, quit)</w:t>
+        <w:t>Provide</w:t>
+      </w:r>
+      <w:proofErr w:type="spellEnd"/>
+      <w:r>
+        <w:rPr>
+          <w:lang w:val="fr-CH"/>
+        </w:rPr>
+        <w:t xml:space="preserve"> user </w:t>
+      </w:r>
+      <w:proofErr w:type="spellStart"/>
+      <w:r>
+        <w:rPr>
+          <w:lang w:val="fr-CH"/>
+        </w:rPr>
+        <w:t>controls</w:t>
+      </w:r>
+      <w:proofErr w:type="spellEnd"/>
+      <w:r>
+        <w:rPr>
+          <w:lang w:val="fr-CH"/>
+        </w:rPr>
+        <w:t xml:space="preserve"> (</w:t>
+      </w:r>
+      <w:proofErr w:type="spellStart"/>
+      <w:r>
+        <w:rPr>
+          <w:lang w:val="fr-CH"/>
+        </w:rPr>
+        <w:t>connect</w:t>
+      </w:r>
+      <w:proofErr w:type="spellEnd"/>
+      <w:r>
+        <w:rPr>
+          <w:lang w:val="fr-CH"/>
+        </w:rPr>
+        <w:t xml:space="preserve">, motion </w:t>
+      </w:r>
+      <w:proofErr w:type="spellStart"/>
+      <w:r>
+        <w:rPr>
+          <w:lang w:val="fr-CH"/>
+        </w:rPr>
+        <w:t>toggle</w:t>
+      </w:r>
+      <w:proofErr w:type="spellEnd"/>
+      <w:r>
+        <w:rPr>
+          <w:lang w:val="fr-CH"/>
+        </w:rPr>
+        <w:t xml:space="preserve">, </w:t>
+      </w:r>
+      <w:proofErr w:type="spellStart"/>
+      <w:r>
+        <w:rPr>
+          <w:lang w:val="fr-CH"/>
+        </w:rPr>
+        <w:t>quit</w:t>
+      </w:r>
+      <w:proofErr w:type="spellEnd"/>
+      <w:r>
+        <w:rPr>
+          <w:lang w:val="fr-CH"/>
+        </w:rPr>
+        <w:t>)</w:t>
       </w:r>
     </w:p>
     <w:p>
@@ -2022,8 +2919,29 @@
         <w:spacing w:after="0" w:line="240" w:lineRule="auto"/>
       </w:pPr>
       <w:r>
-        <w:t>Handle errors and status messages</w:t>
-      </w:r>
+        <w:t xml:space="preserve">Handle </w:t>
+      </w:r>
+      <w:proofErr w:type="spellStart"/>
+      <w:r>
+        <w:t>errors</w:t>
+      </w:r>
+      <w:proofErr w:type="spellEnd"/>
+      <w:r>
+        <w:t xml:space="preserve"> and </w:t>
+      </w:r>
+      <w:proofErr w:type="spellStart"/>
+      <w:r>
+        <w:t>status</w:t>
+      </w:r>
+      <w:proofErr w:type="spellEnd"/>
+      <w:r>
+        <w:t xml:space="preserve"> </w:t>
+      </w:r>
+      <w:proofErr w:type="spellStart"/>
+      <w:r>
+        <w:t>messages</w:t>
+      </w:r>
+      <w:proofErr w:type="spellEnd"/>
     </w:p>
     <w:p>
       <w:pPr>
@@ -2047,13 +2965,23 @@
       <w:pPr>
         <w:pStyle w:val="berschrift3"/>
       </w:pPr>
+      <w:proofErr w:type="spellStart"/>
       <w:r>
         <w:rPr>
           <w:rStyle w:val="Fett"/>
           <w:b w:val="0"/>
           <w:bCs w:val="0"/>
         </w:rPr>
-        <w:t>Telemetry Path</w:t>
+        <w:t>Telemetry</w:t>
+      </w:r>
+      <w:proofErr w:type="spellEnd"/>
+      <w:r>
+        <w:rPr>
+          <w:rStyle w:val="Fett"/>
+          <w:b w:val="0"/>
+          <w:bCs w:val="0"/>
+        </w:rPr>
+        <w:t xml:space="preserve"> Path</w:t>
       </w:r>
     </w:p>
     <w:tbl>
@@ -2072,8 +3000,45 @@
           </w:tcPr>
           <w:p>
             <w:r>
-              <w:t>MSFS → SimConnect → MobiFlight → MSFSListener → Qt Signal → MotionPlatformThread → Teensy</w:t>
-            </w:r>
+              <w:t xml:space="preserve">MSFS → </w:t>
+            </w:r>
+            <w:proofErr w:type="spellStart"/>
+            <w:r>
+              <w:t>SimConnect</w:t>
+            </w:r>
+            <w:proofErr w:type="spellEnd"/>
+            <w:r>
+              <w:t xml:space="preserve"> → </w:t>
+            </w:r>
+            <w:proofErr w:type="spellStart"/>
+            <w:r>
+              <w:t>MobiFlight</w:t>
+            </w:r>
+            <w:proofErr w:type="spellEnd"/>
+            <w:r>
+              <w:t xml:space="preserve"> → </w:t>
+            </w:r>
+            <w:proofErr w:type="spellStart"/>
+            <w:r>
+              <w:t>MSFSListener</w:t>
+            </w:r>
+            <w:proofErr w:type="spellEnd"/>
+            <w:r>
+              <w:t xml:space="preserve"> → Qt Signal → </w:t>
+            </w:r>
+            <w:proofErr w:type="spellStart"/>
+            <w:r>
+              <w:t>MotionPlatformThread</w:t>
+            </w:r>
+            <w:proofErr w:type="spellEnd"/>
+            <w:r>
+              <w:t xml:space="preserve"> → </w:t>
+            </w:r>
+            <w:proofErr w:type="spellStart"/>
+            <w:r>
+              <w:t>Teensy</w:t>
+            </w:r>
+            <w:proofErr w:type="spellEnd"/>
           </w:p>
           <w:p/>
         </w:tc>
@@ -2107,8 +3072,21 @@
             <w:tcW w:w="9062" w:type="dxa"/>
           </w:tcPr>
           <w:p>
-            <w:r>
-              <w:t>WitMotion IMU → Serial → WitMotionSensor → MMF + GUI</w:t>
+            <w:proofErr w:type="spellStart"/>
+            <w:r>
+              <w:t>WitMotion</w:t>
+            </w:r>
+            <w:proofErr w:type="spellEnd"/>
+            <w:r>
+              <w:t xml:space="preserve"> IMU → Serial → </w:t>
+            </w:r>
+            <w:proofErr w:type="spellStart"/>
+            <w:r>
+              <w:t>WitMotionSensor</w:t>
+            </w:r>
+            <w:proofErr w:type="spellEnd"/>
+            <w:r>
+              <w:t xml:space="preserve"> → MMF + GUI</w:t>
             </w:r>
           </w:p>
           <w:p/>
@@ -2125,7 +3103,15 @@
         <w:pStyle w:val="berschrift3"/>
       </w:pPr>
       <w:r>
-        <w:t>Motion Toggle Path</w:t>
+        <w:t xml:space="preserve">Motion </w:t>
+      </w:r>
+      <w:proofErr w:type="spellStart"/>
+      <w:r>
+        <w:t>Toggle</w:t>
+      </w:r>
+      <w:proofErr w:type="spellEnd"/>
+      <w:r>
+        <w:t xml:space="preserve"> Path</w:t>
       </w:r>
     </w:p>
     <w:tbl>
@@ -2143,9 +3129,27 @@
             <w:tcW w:w="9062" w:type="dxa"/>
           </w:tcPr>
           <w:p>
-            <w:r>
-              <w:t>FlightStick → Qt Signal → SimMotion → MotionPlatformThread</w:t>
-            </w:r>
+            <w:proofErr w:type="spellStart"/>
+            <w:r>
+              <w:t>FlightStick</w:t>
+            </w:r>
+            <w:proofErr w:type="spellEnd"/>
+            <w:r>
+              <w:t xml:space="preserve"> → Qt Signal → </w:t>
+            </w:r>
+            <w:proofErr w:type="spellStart"/>
+            <w:r>
+              <w:t>SimMotion</w:t>
+            </w:r>
+            <w:proofErr w:type="spellEnd"/>
+            <w:r>
+              <w:t xml:space="preserve"> → </w:t>
+            </w:r>
+            <w:proofErr w:type="spellStart"/>
+            <w:r>
+              <w:t>MotionPlatformThread</w:t>
+            </w:r>
+            <w:proofErr w:type="spellEnd"/>
           </w:p>
           <w:p/>
         </w:tc>
@@ -2184,11 +3188,33 @@
                 <w:lang w:val="en-GB"/>
               </w:rPr>
             </w:pPr>
-            <w:r>
-              <w:rPr>
-                <w:lang w:val="en-GB"/>
-              </w:rPr>
-              <w:t>MSFSListener → SimMotion GUI</w:t>
+            <w:proofErr w:type="spellStart"/>
+            <w:r>
+              <w:rPr>
+                <w:lang w:val="en-GB"/>
+              </w:rPr>
+              <w:t>MSFSListener</w:t>
+            </w:r>
+            <w:proofErr w:type="spellEnd"/>
+            <w:r>
+              <w:rPr>
+                <w:lang w:val="en-GB"/>
+              </w:rPr>
+              <w:t xml:space="preserve"> → </w:t>
+            </w:r>
+            <w:proofErr w:type="spellStart"/>
+            <w:r>
+              <w:rPr>
+                <w:lang w:val="en-GB"/>
+              </w:rPr>
+              <w:t>SimMotion</w:t>
+            </w:r>
+            <w:proofErr w:type="spellEnd"/>
+            <w:r>
+              <w:rPr>
+                <w:lang w:val="en-GB"/>
+              </w:rPr>
+              <w:t xml:space="preserve"> GUI</w:t>
             </w:r>
           </w:p>
           <w:p>
@@ -2197,16 +3223,51 @@
                 <w:lang w:val="en-GB"/>
               </w:rPr>
             </w:pPr>
-            <w:r>
-              <w:rPr>
-                <w:lang w:val="en-GB"/>
-              </w:rPr>
-              <w:t>MotionPlatformThread → SimMotion GUI</w:t>
+            <w:proofErr w:type="spellStart"/>
+            <w:r>
+              <w:rPr>
+                <w:lang w:val="en-GB"/>
+              </w:rPr>
+              <w:t>MotionPlatformThread</w:t>
+            </w:r>
+            <w:proofErr w:type="spellEnd"/>
+            <w:r>
+              <w:rPr>
+                <w:lang w:val="en-GB"/>
+              </w:rPr>
+              <w:t xml:space="preserve"> → </w:t>
+            </w:r>
+            <w:proofErr w:type="spellStart"/>
+            <w:r>
+              <w:rPr>
+                <w:lang w:val="en-GB"/>
+              </w:rPr>
+              <w:t>SimMotion</w:t>
+            </w:r>
+            <w:proofErr w:type="spellEnd"/>
+            <w:r>
+              <w:rPr>
+                <w:lang w:val="en-GB"/>
+              </w:rPr>
+              <w:t xml:space="preserve"> GUI</w:t>
             </w:r>
           </w:p>
           <w:p>
-            <w:r>
-              <w:t>WitMotionSensor → SimMotion GUI</w:t>
+            <w:proofErr w:type="spellStart"/>
+            <w:r>
+              <w:t>WitMotionSensor</w:t>
+            </w:r>
+            <w:proofErr w:type="spellEnd"/>
+            <w:r>
+              <w:t xml:space="preserve"> → </w:t>
+            </w:r>
+            <w:proofErr w:type="spellStart"/>
+            <w:r>
+              <w:t>SimMotion</w:t>
+            </w:r>
+            <w:proofErr w:type="spellEnd"/>
+            <w:r>
+              <w:t xml:space="preserve"> GUI</w:t>
             </w:r>
           </w:p>
           <w:p/>
@@ -2269,6 +3330,7 @@
                 <w:bCs/>
               </w:rPr>
             </w:pPr>
+            <w:proofErr w:type="spellStart"/>
             <w:r>
               <w:rPr>
                 <w:b/>
@@ -2276,6 +3338,7 @@
               </w:rPr>
               <w:t>Component</w:t>
             </w:r>
+            <w:proofErr w:type="spellEnd"/>
           </w:p>
         </w:tc>
         <w:tc>
@@ -2334,9 +3397,11 @@
             <w:hideMark/>
           </w:tcPr>
           <w:p>
+            <w:proofErr w:type="spellStart"/>
             <w:r>
               <w:t>MSFSListener</w:t>
             </w:r>
+            <w:proofErr w:type="spellEnd"/>
           </w:p>
         </w:tc>
         <w:tc>
@@ -2346,9 +3411,11 @@
             <w:hideMark/>
           </w:tcPr>
           <w:p>
+            <w:proofErr w:type="spellStart"/>
             <w:r>
               <w:t>QThread</w:t>
             </w:r>
+            <w:proofErr w:type="spellEnd"/>
           </w:p>
         </w:tc>
         <w:tc>
@@ -2359,7 +3426,15 @@
           </w:tcPr>
           <w:p>
             <w:r>
-              <w:t>Qt Signal (dict)</w:t>
+              <w:t>Qt Signal (</w:t>
+            </w:r>
+            <w:proofErr w:type="spellStart"/>
+            <w:r>
+              <w:t>dict</w:t>
+            </w:r>
+            <w:proofErr w:type="spellEnd"/>
+            <w:r>
+              <w:t>)</w:t>
             </w:r>
           </w:p>
         </w:tc>
@@ -2375,9 +3450,11 @@
             <w:hideMark/>
           </w:tcPr>
           <w:p>
+            <w:proofErr w:type="spellStart"/>
             <w:r>
               <w:t>MotionPlatformThread</w:t>
             </w:r>
+            <w:proofErr w:type="spellEnd"/>
           </w:p>
         </w:tc>
         <w:tc>
@@ -2387,9 +3464,11 @@
             <w:hideMark/>
           </w:tcPr>
           <w:p>
+            <w:proofErr w:type="spellStart"/>
             <w:r>
               <w:t>QThread</w:t>
             </w:r>
+            <w:proofErr w:type="spellEnd"/>
           </w:p>
         </w:tc>
         <w:tc>
@@ -2400,7 +3479,15 @@
           </w:tcPr>
           <w:p>
             <w:r>
-              <w:t>Qt Signal (dict)</w:t>
+              <w:t>Qt Signal (</w:t>
+            </w:r>
+            <w:proofErr w:type="spellStart"/>
+            <w:r>
+              <w:t>dict</w:t>
+            </w:r>
+            <w:proofErr w:type="spellEnd"/>
+            <w:r>
+              <w:t>)</w:t>
             </w:r>
           </w:p>
         </w:tc>
@@ -2416,9 +3503,11 @@
             <w:hideMark/>
           </w:tcPr>
           <w:p>
+            <w:proofErr w:type="spellStart"/>
             <w:r>
               <w:t>WitMotionSensor</w:t>
             </w:r>
+            <w:proofErr w:type="spellEnd"/>
           </w:p>
         </w:tc>
         <w:tc>
@@ -2428,9 +3517,11 @@
             <w:hideMark/>
           </w:tcPr>
           <w:p>
+            <w:proofErr w:type="spellStart"/>
             <w:r>
               <w:t>Worker</w:t>
             </w:r>
+            <w:proofErr w:type="spellEnd"/>
           </w:p>
         </w:tc>
         <w:tc>
@@ -2440,8 +3531,21 @@
             <w:hideMark/>
           </w:tcPr>
           <w:p>
-            <w:r>
-              <w:t>Direct callback + Qt</w:t>
+            <w:proofErr w:type="spellStart"/>
+            <w:r>
+              <w:t>Direct</w:t>
+            </w:r>
+            <w:proofErr w:type="spellEnd"/>
+            <w:r>
+              <w:t xml:space="preserve"> </w:t>
+            </w:r>
+            <w:proofErr w:type="spellStart"/>
+            <w:r>
+              <w:t>callback</w:t>
+            </w:r>
+            <w:proofErr w:type="spellEnd"/>
+            <w:r>
+              <w:t xml:space="preserve"> + Qt</w:t>
             </w:r>
           </w:p>
         </w:tc>
@@ -2457,10 +3561,12 @@
             <w:hideMark/>
           </w:tcPr>
           <w:p>
+            <w:proofErr w:type="spellStart"/>
             <w:r>
               <w:lastRenderedPageBreak/>
               <w:t>FlightStick</w:t>
             </w:r>
+            <w:proofErr w:type="spellEnd"/>
           </w:p>
         </w:tc>
         <w:tc>
@@ -2500,7 +3606,15 @@
           </w:tcPr>
           <w:p>
             <w:r>
-              <w:t>GUI (SimMotion)</w:t>
+              <w:t>GUI (</w:t>
+            </w:r>
+            <w:proofErr w:type="spellStart"/>
+            <w:r>
+              <w:t>SimMotion</w:t>
+            </w:r>
+            <w:proofErr w:type="spellEnd"/>
+            <w:r>
+              <w:t>)</w:t>
             </w:r>
           </w:p>
         </w:tc>
@@ -2524,7 +3638,15 @@
           </w:tcPr>
           <w:p>
             <w:r>
-              <w:t>Qt event loop</w:t>
+              <w:t xml:space="preserve">Qt </w:t>
+            </w:r>
+            <w:proofErr w:type="spellStart"/>
+            <w:r>
+              <w:t>event</w:t>
+            </w:r>
+            <w:proofErr w:type="spellEnd"/>
+            <w:r>
+              <w:t xml:space="preserve"> loop</w:t>
             </w:r>
           </w:p>
         </w:tc>
@@ -2548,8 +3670,36 @@
           <w:b w:val="0"/>
           <w:bCs w:val="0"/>
         </w:rPr>
-        <w:t>Separation of Concerns</w:t>
-      </w:r>
+        <w:t xml:space="preserve">Separation </w:t>
+      </w:r>
+      <w:proofErr w:type="spellStart"/>
+      <w:r>
+        <w:rPr>
+          <w:rStyle w:val="Fett"/>
+          <w:b w:val="0"/>
+          <w:bCs w:val="0"/>
+        </w:rPr>
+        <w:t>of</w:t>
+      </w:r>
+      <w:proofErr w:type="spellEnd"/>
+      <w:r>
+        <w:rPr>
+          <w:rStyle w:val="Fett"/>
+          <w:b w:val="0"/>
+          <w:bCs w:val="0"/>
+        </w:rPr>
+        <w:t xml:space="preserve"> </w:t>
+      </w:r>
+      <w:proofErr w:type="spellStart"/>
+      <w:r>
+        <w:rPr>
+          <w:rStyle w:val="Fett"/>
+          <w:b w:val="0"/>
+          <w:bCs w:val="0"/>
+        </w:rPr>
+        <w:t>Concerns</w:t>
+      </w:r>
+      <w:proofErr w:type="spellEnd"/>
     </w:p>
     <w:tbl>
       <w:tblPr>
@@ -2615,6 +3765,7 @@
                 <w:bCs/>
               </w:rPr>
             </w:pPr>
+            <w:proofErr w:type="spellStart"/>
             <w:r>
               <w:rPr>
                 <w:b/>
@@ -2622,6 +3773,7 @@
               </w:rPr>
               <w:t>Responsibility</w:t>
             </w:r>
+            <w:proofErr w:type="spellEnd"/>
           </w:p>
         </w:tc>
       </w:tr>
@@ -2636,6 +3788,7 @@
             <w:hideMark/>
           </w:tcPr>
           <w:p>
+            <w:proofErr w:type="spellStart"/>
             <w:r>
               <w:rPr>
                 <w:b/>
@@ -2643,6 +3796,7 @@
               </w:rPr>
               <w:t>SimMotion</w:t>
             </w:r>
+            <w:proofErr w:type="spellEnd"/>
           </w:p>
         </w:tc>
         <w:tc>
@@ -2653,8 +3807,13 @@
           </w:tcPr>
           <w:p>
             <w:r>
-              <w:t>Orchestration, GUI, configuration</w:t>
-            </w:r>
+              <w:t xml:space="preserve">Orchestration, GUI, </w:t>
+            </w:r>
+            <w:proofErr w:type="spellStart"/>
+            <w:r>
+              <w:t>configuration</w:t>
+            </w:r>
+            <w:proofErr w:type="spellEnd"/>
           </w:p>
         </w:tc>
       </w:tr>
@@ -2669,6 +3828,7 @@
             <w:hideMark/>
           </w:tcPr>
           <w:p>
+            <w:proofErr w:type="spellStart"/>
             <w:r>
               <w:rPr>
                 <w:b/>
@@ -2676,6 +3836,7 @@
               </w:rPr>
               <w:t>MSFSListener</w:t>
             </w:r>
+            <w:proofErr w:type="spellEnd"/>
           </w:p>
         </w:tc>
         <w:tc>
@@ -2686,8 +3847,21 @@
           </w:tcPr>
           <w:p>
             <w:r>
-              <w:t>Raw telemetry acquisition</w:t>
-            </w:r>
+              <w:t xml:space="preserve">Raw </w:t>
+            </w:r>
+            <w:proofErr w:type="spellStart"/>
+            <w:r>
+              <w:t>telemetry</w:t>
+            </w:r>
+            <w:proofErr w:type="spellEnd"/>
+            <w:r>
+              <w:t xml:space="preserve"> </w:t>
+            </w:r>
+            <w:proofErr w:type="spellStart"/>
+            <w:r>
+              <w:t>acquisition</w:t>
+            </w:r>
+            <w:proofErr w:type="spellEnd"/>
           </w:p>
         </w:tc>
       </w:tr>
@@ -2702,6 +3876,7 @@
             <w:hideMark/>
           </w:tcPr>
           <w:p>
+            <w:proofErr w:type="spellStart"/>
             <w:r>
               <w:rPr>
                 <w:b/>
@@ -2709,6 +3884,7 @@
               </w:rPr>
               <w:t>MotionPlatformThread</w:t>
             </w:r>
+            <w:proofErr w:type="spellEnd"/>
           </w:p>
         </w:tc>
         <w:tc>
@@ -2743,6 +3919,7 @@
             <w:hideMark/>
           </w:tcPr>
           <w:p>
+            <w:proofErr w:type="spellStart"/>
             <w:r>
               <w:rPr>
                 <w:b/>
@@ -2750,6 +3927,7 @@
               </w:rPr>
               <w:t>WitMotionSensor</w:t>
             </w:r>
+            <w:proofErr w:type="spellEnd"/>
           </w:p>
         </w:tc>
         <w:tc>
@@ -2759,8 +3937,21 @@
             <w:hideMark/>
           </w:tcPr>
           <w:p>
-            <w:r>
-              <w:t>Rig orientation + MMF</w:t>
+            <w:proofErr w:type="spellStart"/>
+            <w:r>
+              <w:t>Rig</w:t>
+            </w:r>
+            <w:proofErr w:type="spellEnd"/>
+            <w:r>
+              <w:t xml:space="preserve"> </w:t>
+            </w:r>
+            <w:proofErr w:type="spellStart"/>
+            <w:r>
+              <w:t>orientation</w:t>
+            </w:r>
+            <w:proofErr w:type="spellEnd"/>
+            <w:r>
+              <w:t xml:space="preserve"> + MMF</w:t>
             </w:r>
           </w:p>
         </w:tc>
@@ -2776,6 +3967,7 @@
             <w:hideMark/>
           </w:tcPr>
           <w:p>
+            <w:proofErr w:type="spellStart"/>
             <w:r>
               <w:rPr>
                 <w:b/>
@@ -2783,6 +3975,7 @@
               </w:rPr>
               <w:t>FlightStick</w:t>
             </w:r>
+            <w:proofErr w:type="spellEnd"/>
           </w:p>
         </w:tc>
         <w:tc>
@@ -2793,8 +3986,13 @@
           </w:tcPr>
           <w:p>
             <w:r>
-              <w:t>Hardware toggle</w:t>
-            </w:r>
+              <w:t xml:space="preserve">Hardware </w:t>
+            </w:r>
+            <w:proofErr w:type="spellStart"/>
+            <w:r>
+              <w:t>toggle</w:t>
+            </w:r>
+            <w:proofErr w:type="spellEnd"/>
           </w:p>
         </w:tc>
       </w:tr>
@@ -2957,15 +4155,38 @@
         <w:rPr>
           <w:lang w:val="en-GB"/>
         </w:rPr>
-        <w:t xml:space="preserve">Install simHub </w:t>
+        <w:t xml:space="preserve">Install </w:t>
+      </w:r>
+      <w:proofErr w:type="spellStart"/>
+      <w:r>
+        <w:rPr>
+          <w:lang w:val="en-GB"/>
+        </w:rPr>
+        <w:t>simHub</w:t>
+      </w:r>
+      <w:proofErr w:type="spellEnd"/>
+      <w:r>
+        <w:rPr>
+          <w:lang w:val="en-GB"/>
+        </w:rPr>
+        <w:t xml:space="preserve"> </w:t>
       </w:r>
       <w:hyperlink r:id="rId15" w:history="1">
+        <w:proofErr w:type="spellStart"/>
         <w:r>
           <w:rPr>
             <w:rStyle w:val="Hyperlink"/>
             <w:lang w:val="en-GB"/>
           </w:rPr>
-          <w:t>SimHub | Pro Sim Racing</w:t>
+          <w:t>SimHub</w:t>
+        </w:r>
+        <w:proofErr w:type="spellEnd"/>
+        <w:r>
+          <w:rPr>
+            <w:rStyle w:val="Hyperlink"/>
+            <w:lang w:val="en-GB"/>
+          </w:rPr>
+          <w:t xml:space="preserve"> | Pro Sim Racing</w:t>
         </w:r>
       </w:hyperlink>
     </w:p>
@@ -3239,11 +4460,19 @@
           <w:lang w:val="en-GB"/>
         </w:rPr>
       </w:pPr>
-      <w:r>
-        <w:rPr>
-          <w:lang w:val="en-GB"/>
-        </w:rPr>
-        <w:t>X;timestamp;pitch;pitch_rate;roll;roll_rate;yaw;yaw_rate;air_speed</w:t>
+      <w:proofErr w:type="gramStart"/>
+      <w:r>
+        <w:rPr>
+          <w:lang w:val="en-GB"/>
+        </w:rPr>
+        <w:t>X;timestamp</w:t>
+      </w:r>
+      <w:proofErr w:type="gramEnd"/>
+      <w:r>
+        <w:rPr>
+          <w:lang w:val="en-GB"/>
+        </w:rPr>
+        <w:t>;pitch;pitch_rate;roll;roll_rate;yaw;yaw_rate;air_speed</w:t>
       </w:r>
     </w:p>
     <w:p>
@@ -3416,9 +4645,11 @@
                   <w:pPr>
                     <w:spacing w:after="0" w:line="240" w:lineRule="auto"/>
                   </w:pPr>
+                  <w:proofErr w:type="spellStart"/>
                   <w:r>
                     <w:t>timestamp</w:t>
                   </w:r>
+                  <w:proofErr w:type="spellEnd"/>
                 </w:p>
               </w:tc>
               <w:tc>
@@ -3498,9 +4729,11 @@
                   <w:pPr>
                     <w:spacing w:after="0" w:line="240" w:lineRule="auto"/>
                   </w:pPr>
+                  <w:proofErr w:type="spellStart"/>
                   <w:r>
                     <w:t>pitch_rate</w:t>
                   </w:r>
+                  <w:proofErr w:type="spellEnd"/>
                 </w:p>
               </w:tc>
               <w:tc>
@@ -3555,8 +4788,29 @@
                     <w:spacing w:after="0" w:line="240" w:lineRule="auto"/>
                   </w:pPr>
                   <w:r>
-                    <w:t>Degrees (float), aircraft bank</w:t>
+                    <w:t>Degrees (</w:t>
                   </w:r>
+                  <w:proofErr w:type="spellStart"/>
+                  <w:r>
+                    <w:t>float</w:t>
+                  </w:r>
+                  <w:proofErr w:type="spellEnd"/>
+                  <w:r>
+                    <w:t xml:space="preserve">), </w:t>
+                  </w:r>
+                  <w:proofErr w:type="spellStart"/>
+                  <w:r>
+                    <w:t>aircraft</w:t>
+                  </w:r>
+                  <w:proofErr w:type="spellEnd"/>
+                  <w:r>
+                    <w:t xml:space="preserve"> </w:t>
+                  </w:r>
+                  <w:proofErr w:type="spellStart"/>
+                  <w:r>
+                    <w:t>bank</w:t>
+                  </w:r>
+                  <w:proofErr w:type="spellEnd"/>
                 </w:p>
               </w:tc>
             </w:tr>
@@ -3574,9 +4828,11 @@
                   <w:pPr>
                     <w:spacing w:after="0" w:line="240" w:lineRule="auto"/>
                   </w:pPr>
+                  <w:proofErr w:type="spellStart"/>
                   <w:r>
                     <w:t>roll_rate</w:t>
                   </w:r>
+                  <w:proofErr w:type="spellEnd"/>
                 </w:p>
               </w:tc>
               <w:tc>
@@ -3615,9 +4871,11 @@
                   <w:pPr>
                     <w:spacing w:after="0" w:line="240" w:lineRule="auto"/>
                   </w:pPr>
+                  <w:proofErr w:type="spellStart"/>
                   <w:r>
                     <w:t>yaw</w:t>
                   </w:r>
+                  <w:proofErr w:type="spellEnd"/>
                 </w:p>
               </w:tc>
               <w:tc>
@@ -3631,8 +4889,21 @@
                     <w:spacing w:after="0" w:line="240" w:lineRule="auto"/>
                   </w:pPr>
                   <w:r>
-                    <w:t>Degrees (float), heading</w:t>
+                    <w:t>Degrees (</w:t>
                   </w:r>
+                  <w:proofErr w:type="spellStart"/>
+                  <w:r>
+                    <w:t>float</w:t>
+                  </w:r>
+                  <w:proofErr w:type="spellEnd"/>
+                  <w:r>
+                    <w:t xml:space="preserve">), </w:t>
+                  </w:r>
+                  <w:proofErr w:type="spellStart"/>
+                  <w:r>
+                    <w:t>heading</w:t>
+                  </w:r>
+                  <w:proofErr w:type="spellEnd"/>
                 </w:p>
               </w:tc>
             </w:tr>
@@ -3650,9 +4921,11 @@
                   <w:pPr>
                     <w:spacing w:after="0" w:line="240" w:lineRule="auto"/>
                   </w:pPr>
+                  <w:proofErr w:type="spellStart"/>
                   <w:r>
                     <w:t>yaw_rate</w:t>
                   </w:r>
+                  <w:proofErr w:type="spellEnd"/>
                 </w:p>
               </w:tc>
               <w:tc>
@@ -3691,9 +4964,11 @@
                   <w:pPr>
                     <w:spacing w:after="0" w:line="240" w:lineRule="auto"/>
                   </w:pPr>
+                  <w:proofErr w:type="spellStart"/>
                   <w:r>
                     <w:t>air_speed</w:t>
                   </w:r>
+                  <w:proofErr w:type="spellEnd"/>
                 </w:p>
               </w:tc>
               <w:tc>
@@ -3774,13 +5049,23 @@
                 <w:lang w:val="en-GB"/>
               </w:rPr>
             </w:pPr>
+            <w:proofErr w:type="gramStart"/>
             <w:r>
               <w:rPr>
                 <w:sz w:val="22"/>
                 <w:szCs w:val="22"/>
                 <w:lang w:val="en-GB"/>
               </w:rPr>
-              <w:t>X;ts=1698945600.123;mode=POS;pitch=12.5;pitch_rate=3.2;roll=-5.1;roll_rate=-1.8;yaw=90.0;yaw_rate=0.0;airspeed=120.3</w:t>
+              <w:t>X;ts</w:t>
+            </w:r>
+            <w:proofErr w:type="gramEnd"/>
+            <w:r>
+              <w:rPr>
+                <w:sz w:val="22"/>
+                <w:szCs w:val="22"/>
+                <w:lang w:val="en-GB"/>
+              </w:rPr>
+              <w:t>=1698945600.123;mode=POS;pitch=12.5;pitch_rate=3.2;roll=-5.1;roll_rate=-1.8;yaw=90.0;yaw_rate=0.0;airspeed=120.3</w:t>
             </w:r>
           </w:p>
           <w:p>
@@ -3822,26 +5107,42 @@
           <w:lang w:val="en-GB"/>
         </w:rPr>
       </w:pPr>
-      <w:r>
-        <w:rPr>
-          <w:lang w:val="en-GB"/>
-        </w:rPr>
-        <w:t>X;... -&gt; live motion stream from X-Plane</w:t>
-      </w:r>
-    </w:p>
-    <w:p>
-      <w:pPr>
-        <w:spacing w:after="0" w:line="240" w:lineRule="auto"/>
-        <w:rPr>
-          <w:lang w:val="en-GB"/>
-        </w:rPr>
-      </w:pPr>
-      <w:r>
-        <w:rPr>
-          <w:lang w:val="en-GB"/>
-        </w:rPr>
-        <w:t>H; -&gt; homes pitch and roll to center</w:t>
-      </w:r>
+      <w:proofErr w:type="gramStart"/>
+      <w:r>
+        <w:rPr>
+          <w:lang w:val="en-GB"/>
+        </w:rPr>
+        <w:t>X;...</w:t>
+      </w:r>
+      <w:proofErr w:type="gramEnd"/>
+      <w:r>
+        <w:rPr>
+          <w:lang w:val="en-GB"/>
+        </w:rPr>
+        <w:t xml:space="preserve"> -&gt; live motion stream from X-Plane</w:t>
+      </w:r>
+    </w:p>
+    <w:p>
+      <w:pPr>
+        <w:spacing w:after="0" w:line="240" w:lineRule="auto"/>
+        <w:rPr>
+          <w:lang w:val="en-GB"/>
+        </w:rPr>
+      </w:pPr>
+      <w:r>
+        <w:rPr>
+          <w:lang w:val="en-GB"/>
+        </w:rPr>
+        <w:t xml:space="preserve">H; -&gt; homes pitch and roll to </w:t>
+      </w:r>
+      <w:proofErr w:type="spellStart"/>
+      <w:r>
+        <w:rPr>
+          <w:lang w:val="en-GB"/>
+        </w:rPr>
+        <w:t>center</w:t>
+      </w:r>
+      <w:proofErr w:type="spellEnd"/>
     </w:p>
     <w:p>
       <w:pPr>
@@ -3864,53 +5165,85 @@
           <w:lang w:val="en-GB"/>
         </w:rPr>
       </w:pPr>
-      <w:r>
-        <w:rPr>
-          <w:lang w:val="en-GB"/>
-        </w:rPr>
-        <w:t>P;[angle] -&gt; move pitch to [angle] (±30° limit)</w:t>
-      </w:r>
-    </w:p>
-    <w:p>
-      <w:pPr>
-        <w:spacing w:after="0" w:line="240" w:lineRule="auto"/>
-        <w:rPr>
-          <w:lang w:val="en-GB"/>
-        </w:rPr>
-      </w:pPr>
-      <w:r>
-        <w:rPr>
-          <w:lang w:val="en-GB"/>
-        </w:rPr>
-        <w:t>R;[angle] -&gt; move roll to [angle] (±30° limit)</w:t>
-      </w:r>
-    </w:p>
-    <w:p>
-      <w:pPr>
-        <w:spacing w:after="0" w:line="240" w:lineRule="auto"/>
-        <w:rPr>
-          <w:lang w:val="en-GB"/>
-        </w:rPr>
-      </w:pPr>
-      <w:r>
-        <w:rPr>
-          <w:lang w:val="en-GB"/>
-        </w:rPr>
-        <w:t>Y;[angle] -&gt; move yaw to [angle] (step count only)</w:t>
-      </w:r>
-    </w:p>
-    <w:p>
-      <w:pPr>
-        <w:spacing w:after="0" w:line="240" w:lineRule="auto"/>
-        <w:rPr>
-          <w:lang w:val="en-GB"/>
-        </w:rPr>
-      </w:pPr>
-      <w:r>
-        <w:rPr>
-          <w:lang w:val="en-GB"/>
-        </w:rPr>
-        <w:t>?; -&gt; prints this help menu</w:t>
+      <w:proofErr w:type="gramStart"/>
+      <w:r>
+        <w:rPr>
+          <w:lang w:val="en-GB"/>
+        </w:rPr>
+        <w:t>P;[</w:t>
+      </w:r>
+      <w:proofErr w:type="gramEnd"/>
+      <w:r>
+        <w:rPr>
+          <w:lang w:val="en-GB"/>
+        </w:rPr>
+        <w:t>angle] -&gt; move pitch to [angle] (±30° limit)</w:t>
+      </w:r>
+    </w:p>
+    <w:p>
+      <w:pPr>
+        <w:spacing w:after="0" w:line="240" w:lineRule="auto"/>
+        <w:rPr>
+          <w:lang w:val="en-GB"/>
+        </w:rPr>
+      </w:pPr>
+      <w:proofErr w:type="gramStart"/>
+      <w:r>
+        <w:rPr>
+          <w:lang w:val="en-GB"/>
+        </w:rPr>
+        <w:t>R;[</w:t>
+      </w:r>
+      <w:proofErr w:type="gramEnd"/>
+      <w:r>
+        <w:rPr>
+          <w:lang w:val="en-GB"/>
+        </w:rPr>
+        <w:t>angle] -&gt; move roll to [angle] (±30° limit)</w:t>
+      </w:r>
+    </w:p>
+    <w:p>
+      <w:pPr>
+        <w:spacing w:after="0" w:line="240" w:lineRule="auto"/>
+        <w:rPr>
+          <w:lang w:val="en-GB"/>
+        </w:rPr>
+      </w:pPr>
+      <w:proofErr w:type="gramStart"/>
+      <w:r>
+        <w:rPr>
+          <w:lang w:val="en-GB"/>
+        </w:rPr>
+        <w:t>Y;[</w:t>
+      </w:r>
+      <w:proofErr w:type="gramEnd"/>
+      <w:r>
+        <w:rPr>
+          <w:lang w:val="en-GB"/>
+        </w:rPr>
+        <w:t>angle] -&gt; move yaw to [angle] (step count only)</w:t>
+      </w:r>
+    </w:p>
+    <w:p>
+      <w:pPr>
+        <w:spacing w:after="0" w:line="240" w:lineRule="auto"/>
+        <w:rPr>
+          <w:lang w:val="en-GB"/>
+        </w:rPr>
+      </w:pPr>
+      <w:proofErr w:type="gramStart"/>
+      <w:r>
+        <w:rPr>
+          <w:lang w:val="en-GB"/>
+        </w:rPr>
+        <w:t>?;</w:t>
+      </w:r>
+      <w:proofErr w:type="gramEnd"/>
+      <w:r>
+        <w:rPr>
+          <w:lang w:val="en-GB"/>
+        </w:rPr>
+        <w:t xml:space="preserve"> -&gt; prints this help menu</w:t>
       </w:r>
     </w:p>
     <w:p>
@@ -4099,11 +5432,19 @@
               </w:rPr>
               <w:tab/>
             </w:r>
-            <w:r>
-              <w:rPr>
-                <w:lang w:val="en-GB"/>
-              </w:rPr>
-              <w:t xml:space="preserve">Btn 9: </w:t>
+            <w:proofErr w:type="spellStart"/>
+            <w:r>
+              <w:rPr>
+                <w:lang w:val="en-GB"/>
+              </w:rPr>
+              <w:t>Btn</w:t>
+            </w:r>
+            <w:proofErr w:type="spellEnd"/>
+            <w:r>
+              <w:rPr>
+                <w:lang w:val="en-GB"/>
+              </w:rPr>
+              <w:t xml:space="preserve"> 9: </w:t>
             </w:r>
             <w:r>
               <w:rPr>
@@ -4133,11 +5474,19 @@
               </w:rPr>
               <w:tab/>
             </w:r>
-            <w:r>
-              <w:rPr>
-                <w:lang w:val="en-GB"/>
-              </w:rPr>
-              <w:t xml:space="preserve">Btn 8: </w:t>
+            <w:proofErr w:type="spellStart"/>
+            <w:r>
+              <w:rPr>
+                <w:lang w:val="en-GB"/>
+              </w:rPr>
+              <w:t>Btn</w:t>
+            </w:r>
+            <w:proofErr w:type="spellEnd"/>
+            <w:r>
+              <w:rPr>
+                <w:lang w:val="en-GB"/>
+              </w:rPr>
+              <w:t xml:space="preserve"> 8: </w:t>
             </w:r>
             <w:r>
               <w:rPr>
@@ -4209,11 +5558,19 @@
               </w:rPr>
               <w:tab/>
             </w:r>
-            <w:r>
-              <w:rPr>
-                <w:lang w:val="en-GB"/>
-              </w:rPr>
-              <w:t xml:space="preserve">Btn 4: </w:t>
+            <w:proofErr w:type="spellStart"/>
+            <w:r>
+              <w:rPr>
+                <w:lang w:val="en-GB"/>
+              </w:rPr>
+              <w:t>Btn</w:t>
+            </w:r>
+            <w:proofErr w:type="spellEnd"/>
+            <w:r>
+              <w:rPr>
+                <w:lang w:val="en-GB"/>
+              </w:rPr>
+              <w:t xml:space="preserve"> 4: </w:t>
             </w:r>
             <w:r>
               <w:rPr>
@@ -4290,11 +5647,19 @@
               </w:rPr>
               <w:tab/>
             </w:r>
-            <w:r>
-              <w:rPr>
-                <w:lang w:val="en-GB"/>
-              </w:rPr>
-              <w:t xml:space="preserve">Btn 7: </w:t>
+            <w:proofErr w:type="spellStart"/>
+            <w:r>
+              <w:rPr>
+                <w:lang w:val="en-GB"/>
+              </w:rPr>
+              <w:t>Btn</w:t>
+            </w:r>
+            <w:proofErr w:type="spellEnd"/>
+            <w:r>
+              <w:rPr>
+                <w:lang w:val="en-GB"/>
+              </w:rPr>
+              <w:t xml:space="preserve"> 7: </w:t>
             </w:r>
             <w:r>
               <w:rPr>
@@ -4324,11 +5689,19 @@
               </w:rPr>
               <w:tab/>
             </w:r>
-            <w:r>
-              <w:rPr>
-                <w:lang w:val="en-GB"/>
-              </w:rPr>
-              <w:t>Btn 6: Toggle brakes max effort</w:t>
+            <w:proofErr w:type="spellStart"/>
+            <w:r>
+              <w:rPr>
+                <w:lang w:val="en-GB"/>
+              </w:rPr>
+              <w:t>Btn</w:t>
+            </w:r>
+            <w:proofErr w:type="spellEnd"/>
+            <w:r>
+              <w:rPr>
+                <w:lang w:val="en-GB"/>
+              </w:rPr>
+              <w:t xml:space="preserve"> 6: Toggle brakes max effort</w:t>
             </w:r>
           </w:p>
           <w:p>
@@ -4388,11 +5761,19 @@
               </w:rPr>
               <w:tab/>
             </w:r>
-            <w:r>
-              <w:rPr>
-                <w:lang w:val="en-GB"/>
-              </w:rPr>
-              <w:t>Btn 5: Toggle simulation paused state</w:t>
+            <w:proofErr w:type="spellStart"/>
+            <w:r>
+              <w:rPr>
+                <w:lang w:val="en-GB"/>
+              </w:rPr>
+              <w:t>Btn</w:t>
+            </w:r>
+            <w:proofErr w:type="spellEnd"/>
+            <w:r>
+              <w:rPr>
+                <w:lang w:val="en-GB"/>
+              </w:rPr>
+              <w:t xml:space="preserve"> 5: Toggle simulation paused state</w:t>
             </w:r>
           </w:p>
           <w:p>
@@ -4479,7 +5860,21 @@
         <w:rPr>
           <w:lang w:val="en-GB"/>
         </w:rPr>
-        <w:t xml:space="preserve">Bild – usb controller </w:t>
+        <w:t xml:space="preserve">Bild – </w:t>
+      </w:r>
+      <w:proofErr w:type="spellStart"/>
+      <w:r>
+        <w:rPr>
+          <w:lang w:val="en-GB"/>
+        </w:rPr>
+        <w:t>usb</w:t>
+      </w:r>
+      <w:proofErr w:type="spellEnd"/>
+      <w:r>
+        <w:rPr>
+          <w:lang w:val="en-GB"/>
+        </w:rPr>
+        <w:t xml:space="preserve"> controller </w:t>
       </w:r>
     </w:p>
     <w:p>
@@ -4606,17 +6001,110 @@
     </w:p>
     <w:p>
       <w:pPr>
+        <w:spacing w:after="0" w:line="240" w:lineRule="auto"/>
+        <w:rPr>
+          <w:lang w:val="en-GB"/>
+        </w:rPr>
+      </w:pPr>
+    </w:p>
+    <w:p>
+      <w:pPr>
+        <w:spacing w:after="0" w:line="240" w:lineRule="auto"/>
+        <w:rPr>
+          <w:lang w:val="en-GB"/>
+        </w:rPr>
+      </w:pPr>
+      <w:r>
+        <w:rPr>
+          <w:lang w:val="en-GB"/>
+        </w:rPr>
+        <w:t xml:space="preserve">Graphic setting for AMD </w:t>
+      </w:r>
+      <w:proofErr w:type="spellStart"/>
+      <w:r>
+        <w:rPr>
+          <w:lang w:val="en-GB"/>
+        </w:rPr>
+        <w:t>Ryzen</w:t>
+      </w:r>
+      <w:proofErr w:type="spellEnd"/>
+      <w:r>
+        <w:rPr>
+          <w:lang w:val="en-GB"/>
+        </w:rPr>
+        <w:t xml:space="preserve"> 9 9950X3D with AMD Radeon RX 9070 XT</w:t>
+      </w:r>
+    </w:p>
+    <w:p>
+      <w:pPr>
+        <w:spacing w:after="0" w:line="240" w:lineRule="auto"/>
+        <w:rPr>
+          <w:lang w:val="en-GB"/>
+        </w:rPr>
+      </w:pPr>
+      <w:r>
+        <w:rPr>
+          <w:lang w:val="en-GB"/>
+        </w:rPr>
+        <w:lastRenderedPageBreak/>
+        <w:t xml:space="preserve"> </w:t>
+      </w:r>
+      <w:r>
+        <w:rPr>
+          <w:lang w:val="en-GB"/>
+        </w:rPr>
+        <w:drawing>
+          <wp:inline distT="0" distB="0" distL="0" distR="0" wp14:anchorId="1F1BCB34" wp14:editId="26BE8091">
+            <wp:extent cx="4124325" cy="3957024"/>
+            <wp:effectExtent l="0" t="0" r="0" b="5715"/>
+            <wp:docPr id="14" name="Grafik 14"/>
+            <wp:cNvGraphicFramePr>
+              <a:graphicFrameLocks xmlns:a="http://schemas.openxmlformats.org/drawingml/2006/main" noChangeAspect="1"/>
+            </wp:cNvGraphicFramePr>
+            <a:graphic xmlns:a="http://schemas.openxmlformats.org/drawingml/2006/main">
+              <a:graphicData uri="http://schemas.openxmlformats.org/drawingml/2006/picture">
+                <pic:pic xmlns:pic="http://schemas.openxmlformats.org/drawingml/2006/picture">
+                  <pic:nvPicPr>
+                    <pic:cNvPr id="1" name=""/>
+                    <pic:cNvPicPr/>
+                  </pic:nvPicPr>
+                  <pic:blipFill>
+                    <a:blip r:embed="rId20"/>
+                    <a:stretch>
+                      <a:fillRect/>
+                    </a:stretch>
+                  </pic:blipFill>
+                  <pic:spPr>
+                    <a:xfrm>
+                      <a:off x="0" y="0"/>
+                      <a:ext cx="4127404" cy="3959978"/>
+                    </a:xfrm>
+                    <a:prstGeom prst="rect">
+                      <a:avLst/>
+                    </a:prstGeom>
+                  </pic:spPr>
+                </pic:pic>
+              </a:graphicData>
+            </a:graphic>
+          </wp:inline>
+        </w:drawing>
+      </w:r>
+    </w:p>
+    <w:p>
+      <w:pPr>
         <w:pStyle w:val="berschrift1"/>
         <w:rPr>
           <w:lang w:val="en-GB"/>
         </w:rPr>
       </w:pPr>
+      <w:proofErr w:type="spellStart"/>
       <w:r>
         <w:rPr>
           <w:lang w:val="en-GB"/>
         </w:rPr>
         <w:t>OpenXR</w:t>
       </w:r>
+      <w:proofErr w:type="spellEnd"/>
       <w:r>
         <w:rPr>
           <w:lang w:val="en-GB"/>
@@ -4653,24 +6141,63 @@
         <w:rPr>
           <w:lang w:val="en-GB"/>
         </w:rPr>
-        <w:t>Download OpenXR-MotionCompensation from</w:t>
-      </w:r>
-    </w:p>
-    <w:p>
-      <w:pPr>
-        <w:spacing w:after="0" w:line="240" w:lineRule="auto"/>
-        <w:rPr>
-          <w:lang w:val="en-GB"/>
-        </w:rPr>
-      </w:pPr>
-      <w:hyperlink r:id="rId20" w:history="1">
+        <w:t xml:space="preserve">Download </w:t>
+      </w:r>
+      <w:proofErr w:type="spellStart"/>
+      <w:r>
+        <w:rPr>
+          <w:lang w:val="en-GB"/>
+        </w:rPr>
+        <w:t>OpenXR-MotionCompensation</w:t>
+      </w:r>
+      <w:proofErr w:type="spellEnd"/>
+      <w:r>
+        <w:rPr>
+          <w:lang w:val="en-GB"/>
+        </w:rPr>
+        <w:t xml:space="preserve"> from</w:t>
+      </w:r>
+    </w:p>
+    <w:p>
+      <w:pPr>
+        <w:spacing w:after="0" w:line="240" w:lineRule="auto"/>
+        <w:rPr>
+          <w:lang w:val="en-GB"/>
+        </w:rPr>
+      </w:pPr>
+      <w:hyperlink r:id="rId21" w:history="1">
         <w:r>
           <w:rPr>
             <w:rStyle w:val="Hyperlink"/>
             <w:lang w:val="en-GB"/>
           </w:rPr>
-          <w:t>Releases · BuzzteeBear/OpenXR-MotionCompensation</w:t>
+          <w:t xml:space="preserve">Releases · </w:t>
         </w:r>
+        <w:proofErr w:type="spellStart"/>
+        <w:r>
+          <w:rPr>
+            <w:rStyle w:val="Hyperlink"/>
+            <w:lang w:val="en-GB"/>
+          </w:rPr>
+          <w:t>BuzzteeBear</w:t>
+        </w:r>
+        <w:proofErr w:type="spellEnd"/>
+        <w:r>
+          <w:rPr>
+            <w:rStyle w:val="Hyperlink"/>
+            <w:lang w:val="en-GB"/>
+          </w:rPr>
+          <w:t>/</w:t>
+        </w:r>
+        <w:proofErr w:type="spellStart"/>
+        <w:r>
+          <w:rPr>
+            <w:rStyle w:val="Hyperlink"/>
+            <w:lang w:val="en-GB"/>
+          </w:rPr>
+          <w:t>OpenXR-MotionCompensation</w:t>
+        </w:r>
+        <w:proofErr w:type="spellEnd"/>
       </w:hyperlink>
     </w:p>
     <w:p>
@@ -4730,7 +6257,14 @@
         <w:rPr>
           <w:lang w:val="en-GB"/>
         </w:rPr>
-        <w:t>"C:\Users\</w:t>
+        <w:t>"</w:t>
+      </w:r>
+      <w:proofErr w:type="gramStart"/>
+      <w:r>
+        <w:rPr>
+          <w:lang w:val="en-GB"/>
+        </w:rPr>
+        <w:t>C:\Users\</w:t>
       </w:r>
       <w:r>
         <w:rPr>
@@ -4738,6 +6272,7 @@
         </w:rPr>
         <w:t>[</w:t>
       </w:r>
+      <w:proofErr w:type="gramEnd"/>
       <w:r>
         <w:rPr>
           <w:lang w:val="en-GB"/>
@@ -4782,13 +6317,27 @@
         <w:rPr>
           <w:lang w:val="en-GB"/>
         </w:rPr>
-        <w:t>"C:\Users\</w:t>
-      </w:r>
-      <w:r>
-        <w:rPr>
-          <w:lang w:val="en-GB"/>
-        </w:rPr>
-        <w:t>[YOUR_USERNAME]</w:t>
+        <w:t>"</w:t>
+      </w:r>
+      <w:proofErr w:type="gramStart"/>
+      <w:r>
+        <w:rPr>
+          <w:lang w:val="en-GB"/>
+        </w:rPr>
+        <w:t>C:\Users\</w:t>
+      </w:r>
+      <w:r>
+        <w:rPr>
+          <w:lang w:val="en-GB"/>
+        </w:rPr>
+        <w:t>[</w:t>
+      </w:r>
+      <w:proofErr w:type="gramEnd"/>
+      <w:r>
+        <w:rPr>
+          <w:lang w:val="en-GB"/>
+        </w:rPr>
+        <w:t>YOUR_USERNAME]</w:t>
       </w:r>
       <w:r>
         <w:rPr>
@@ -4869,11 +6418,19 @@
                 <w:lang w:val="en-GB"/>
               </w:rPr>
             </w:pPr>
-            <w:r>
-              <w:rPr>
-                <w:lang w:val="en-GB"/>
-              </w:rPr>
-              <w:t>auto_activate = 1</w:t>
+            <w:proofErr w:type="spellStart"/>
+            <w:r>
+              <w:rPr>
+                <w:lang w:val="en-GB"/>
+              </w:rPr>
+              <w:t>auto_activate</w:t>
+            </w:r>
+            <w:proofErr w:type="spellEnd"/>
+            <w:r>
+              <w:rPr>
+                <w:lang w:val="en-GB"/>
+              </w:rPr>
+              <w:t xml:space="preserve"> = 1</w:t>
             </w:r>
           </w:p>
           <w:p>
@@ -4882,16 +6439,29 @@
                 <w:lang w:val="en-GB"/>
               </w:rPr>
             </w:pPr>
-            <w:r>
-              <w:rPr>
-                <w:lang w:val="en-GB"/>
-              </w:rPr>
-              <w:t>auto_activate_delay = 0</w:t>
+            <w:proofErr w:type="spellStart"/>
+            <w:r>
+              <w:rPr>
+                <w:lang w:val="en-GB"/>
+              </w:rPr>
+              <w:t>auto_activate_delay</w:t>
+            </w:r>
+            <w:proofErr w:type="spellEnd"/>
+            <w:r>
+              <w:rPr>
+                <w:lang w:val="en-GB"/>
+              </w:rPr>
+              <w:t xml:space="preserve"> = 0</w:t>
             </w:r>
           </w:p>
           <w:p>
-            <w:r>
-              <w:t>physical_enabled = 0</w:t>
+            <w:proofErr w:type="spellStart"/>
+            <w:r>
+              <w:t>physical_enabled</w:t>
+            </w:r>
+            <w:proofErr w:type="spellEnd"/>
+            <w:r>
+              <w:t xml:space="preserve"> = 0</w:t>
             </w:r>
           </w:p>
         </w:tc>
@@ -4976,11 +6546,19 @@
                 <w:lang w:val="en-GB"/>
               </w:rPr>
             </w:pPr>
-            <w:r>
-              <w:rPr>
-                <w:lang w:val="en-GB"/>
-              </w:rPr>
-              <w:t>compensate_roll = true</w:t>
+            <w:proofErr w:type="spellStart"/>
+            <w:r>
+              <w:rPr>
+                <w:lang w:val="en-GB"/>
+              </w:rPr>
+              <w:t>compensate_roll</w:t>
+            </w:r>
+            <w:proofErr w:type="spellEnd"/>
+            <w:r>
+              <w:rPr>
+                <w:lang w:val="en-GB"/>
+              </w:rPr>
+              <w:t xml:space="preserve"> = true</w:t>
             </w:r>
           </w:p>
           <w:p>
@@ -4989,11 +6567,19 @@
                 <w:lang w:val="en-GB"/>
               </w:rPr>
             </w:pPr>
-            <w:r>
-              <w:rPr>
-                <w:lang w:val="en-GB"/>
-              </w:rPr>
-              <w:t>compensate_pitch = false</w:t>
+            <w:proofErr w:type="spellStart"/>
+            <w:r>
+              <w:rPr>
+                <w:lang w:val="en-GB"/>
+              </w:rPr>
+              <w:t>compensate_pitch</w:t>
+            </w:r>
+            <w:proofErr w:type="spellEnd"/>
+            <w:r>
+              <w:rPr>
+                <w:lang w:val="en-GB"/>
+              </w:rPr>
+              <w:t xml:space="preserve"> = false</w:t>
             </w:r>
           </w:p>
           <w:p>
@@ -5002,11 +6588,20 @@
                 <w:lang w:val="en-GB"/>
               </w:rPr>
             </w:pPr>
-            <w:r>
-              <w:rPr>
-                <w:lang w:val="en-GB"/>
-              </w:rPr>
-              <w:t>compensate_yaw = false</w:t>
+            <w:proofErr w:type="spellStart"/>
+            <w:r>
+              <w:rPr>
+                <w:lang w:val="en-GB"/>
+              </w:rPr>
+              <w:lastRenderedPageBreak/>
+              <w:t>compensate_yaw</w:t>
+            </w:r>
+            <w:proofErr w:type="spellEnd"/>
+            <w:r>
+              <w:rPr>
+                <w:lang w:val="en-GB"/>
+              </w:rPr>
+              <w:t xml:space="preserve"> = false</w:t>
             </w:r>
           </w:p>
         </w:tc>
@@ -5174,7 +6769,7 @@
                     <pic:cNvPicPr/>
                   </pic:nvPicPr>
                   <pic:blipFill>
-                    <a:blip r:embed="rId21"/>
+                    <a:blip r:embed="rId22"/>
                     <a:stretch>
                       <a:fillRect/>
                     </a:stretch>
@@ -5267,7 +6862,21 @@
         <w:rPr>
           <w:lang w:val="en-GB"/>
         </w:rPr>
-        <w:t>Install FlyWithLua from here</w:t>
+        <w:t xml:space="preserve">Install </w:t>
+      </w:r>
+      <w:proofErr w:type="spellStart"/>
+      <w:r>
+        <w:rPr>
+          <w:lang w:val="en-GB"/>
+        </w:rPr>
+        <w:t>FlyWithLua</w:t>
+      </w:r>
+      <w:proofErr w:type="spellEnd"/>
+      <w:r>
+        <w:rPr>
+          <w:lang w:val="en-GB"/>
+        </w:rPr>
+        <w:t xml:space="preserve"> from here</w:t>
       </w:r>
       <w:r>
         <w:rPr>
@@ -5275,13 +6884,22 @@
         </w:rPr>
         <w:br/>
       </w:r>
-      <w:hyperlink r:id="rId22" w:history="1">
+      <w:hyperlink r:id="rId23" w:history="1">
+        <w:proofErr w:type="spellStart"/>
         <w:r>
           <w:rPr>
             <w:rStyle w:val="Hyperlink"/>
             <w:lang w:val="en-GB"/>
           </w:rPr>
-          <w:t>FlyWithLua NG+ (Next Generation Plus) Edition for X-Plane 12 (Win, Lin, Mac) - Utilities - X-Plane.Org Forum</w:t>
+          <w:t>FlyWithLua</w:t>
+        </w:r>
+        <w:proofErr w:type="spellEnd"/>
+        <w:r>
+          <w:rPr>
+            <w:rStyle w:val="Hyperlink"/>
+            <w:lang w:val="en-GB"/>
+          </w:rPr>
+          <w:t xml:space="preserve"> NG+ (Next Generation Plus) Edition for X-Plane 12 (Win, Lin, Mac) - Utilities - X-Plane.Org Forum</w:t>
         </w:r>
       </w:hyperlink>
     </w:p>
@@ -5297,12 +6915,14 @@
         </w:rPr>
         <w:t xml:space="preserve">(mainly copy folder </w:t>
       </w:r>
+      <w:proofErr w:type="spellStart"/>
       <w:r>
         <w:rPr>
           <w:lang w:val="en-GB"/>
         </w:rPr>
         <w:t>FlyWithLua</w:t>
       </w:r>
+      <w:proofErr w:type="spellEnd"/>
       <w:r>
         <w:rPr>
           <w:lang w:val="en-GB"/>
@@ -5332,20 +6952,42 @@
         <w:rPr>
           <w:lang w:val="en-GB"/>
         </w:rPr>
-        <w:t>create a file SimMotion.lua and SimMotionStatus.txt</w:t>
-      </w:r>
-    </w:p>
-    <w:p>
-      <w:pPr>
-        <w:rPr>
-          <w:lang w:val="en-GB"/>
-        </w:rPr>
-      </w:pPr>
-      <w:r>
-        <w:rPr>
-          <w:lang w:val="en-GB"/>
-        </w:rPr>
-        <w:t>SimMotion.lua example</w:t>
+        <w:t xml:space="preserve">create a file </w:t>
+      </w:r>
+      <w:proofErr w:type="spellStart"/>
+      <w:r>
+        <w:rPr>
+          <w:lang w:val="en-GB"/>
+        </w:rPr>
+        <w:t>SimMotion.lua</w:t>
+      </w:r>
+      <w:proofErr w:type="spellEnd"/>
+      <w:r>
+        <w:rPr>
+          <w:lang w:val="en-GB"/>
+        </w:rPr>
+        <w:t xml:space="preserve"> and SimMotionStatus.txt</w:t>
+      </w:r>
+    </w:p>
+    <w:p>
+      <w:pPr>
+        <w:rPr>
+          <w:lang w:val="en-GB"/>
+        </w:rPr>
+      </w:pPr>
+      <w:proofErr w:type="spellStart"/>
+      <w:r>
+        <w:rPr>
+          <w:lang w:val="en-GB"/>
+        </w:rPr>
+        <w:t>SimMotion.lua</w:t>
+      </w:r>
+      <w:proofErr w:type="spellEnd"/>
+      <w:r>
+        <w:rPr>
+          <w:lang w:val="en-GB"/>
+        </w:rPr>
+        <w:t xml:space="preserve"> example</w:t>
       </w:r>
     </w:p>
     <w:p>
@@ -5376,7 +7018,7 @@
                     <pic:cNvPicPr/>
                   </pic:nvPicPr>
                   <pic:blipFill>
-                    <a:blip r:embed="rId23"/>
+                    <a:blip r:embed="rId24"/>
                     <a:stretch>
                       <a:fillRect/>
                     </a:stretch>
@@ -5432,12 +7074,34 @@
       </w:r>
     </w:p>
     <w:p>
-      <w:hyperlink r:id="rId24" w:history="1">
+      <w:hyperlink r:id="rId25" w:history="1">
+        <w:proofErr w:type="spellStart"/>
         <w:r>
           <w:rPr>
             <w:rStyle w:val="Hyperlink"/>
           </w:rPr>
-          <w:t>OpenSceneryX – Kostenlose Szenerieobjekte für X-Plane®</w:t>
+          <w:t>OpenSceneryX</w:t>
+        </w:r>
+        <w:proofErr w:type="spellEnd"/>
+        <w:r>
+          <w:rPr>
+            <w:rStyle w:val="Hyperlink"/>
+          </w:rPr>
+          <w:t xml:space="preserve"> – Kostenlose </w:t>
+        </w:r>
+        <w:proofErr w:type="spellStart"/>
+        <w:r>
+          <w:rPr>
+            <w:rStyle w:val="Hyperlink"/>
+          </w:rPr>
+          <w:t>Szenerieobjekte</w:t>
+        </w:r>
+        <w:proofErr w:type="spellEnd"/>
+        <w:r>
+          <w:rPr>
+            <w:rStyle w:val="Hyperlink"/>
+          </w:rPr>
+          <w:t xml:space="preserve"> für X-Plane®</w:t>
         </w:r>
       </w:hyperlink>
     </w:p>
@@ -5447,11 +7111,19 @@
           <w:lang w:val="en-GB"/>
         </w:rPr>
       </w:pPr>
-      <w:r>
-        <w:rPr>
-          <w:lang w:val="en-GB"/>
-        </w:rPr>
-        <w:t>Than d</w:t>
+      <w:proofErr w:type="gramStart"/>
+      <w:r>
+        <w:rPr>
+          <w:lang w:val="en-GB"/>
+        </w:rPr>
+        <w:t>Than</w:t>
+      </w:r>
+      <w:proofErr w:type="gramEnd"/>
+      <w:r>
+        <w:rPr>
+          <w:lang w:val="en-GB"/>
+        </w:rPr>
+        <w:t xml:space="preserve"> d</w:t>
       </w:r>
       <w:r>
         <w:rPr>
@@ -5507,7 +7179,25 @@
                 <w:szCs w:val="20"/>
                 <w:lang w:val="en-GB"/>
               </w:rPr>
-              <w:t>Extract all folders (total number is 53) into xplane Custom scenery folder.</w:t>
+              <w:t xml:space="preserve">Extract all folders (total number is 53) into </w:t>
+            </w:r>
+            <w:proofErr w:type="spellStart"/>
+            <w:r>
+              <w:rPr>
+                <w:sz w:val="20"/>
+                <w:szCs w:val="20"/>
+                <w:lang w:val="en-GB"/>
+              </w:rPr>
+              <w:t>xplane</w:t>
+            </w:r>
+            <w:proofErr w:type="spellEnd"/>
+            <w:r>
+              <w:rPr>
+                <w:sz w:val="20"/>
+                <w:szCs w:val="20"/>
+                <w:lang w:val="en-GB"/>
+              </w:rPr>
+              <w:t xml:space="preserve"> Custom scenery folder.</w:t>
             </w:r>
           </w:p>
           <w:p>
@@ -5524,7 +7214,25 @@
                 <w:szCs w:val="20"/>
                 <w:lang w:val="en-GB"/>
               </w:rPr>
-              <w:t>look for a file called: scenery.packs.ini file (located inside xplane custom scenery folder).</w:t>
+              <w:t xml:space="preserve">look for a file called: scenery.packs.ini file (located inside </w:t>
+            </w:r>
+            <w:proofErr w:type="spellStart"/>
+            <w:r>
+              <w:rPr>
+                <w:sz w:val="20"/>
+                <w:szCs w:val="20"/>
+                <w:lang w:val="en-GB"/>
+              </w:rPr>
+              <w:t>xplane</w:t>
+            </w:r>
+            <w:proofErr w:type="spellEnd"/>
+            <w:r>
+              <w:rPr>
+                <w:sz w:val="20"/>
+                <w:szCs w:val="20"/>
+                <w:lang w:val="en-GB"/>
+              </w:rPr>
+              <w:t xml:space="preserve"> custom scenery folder).</w:t>
             </w:r>
           </w:p>
           <w:p>
@@ -5594,16 +7302,52 @@
                 <w:lang w:val="en-GB"/>
               </w:rPr>
               <w:br/>
-              <w:t>SCENERY_PACK Custom Scenery/Switzerland_Ortho_Forests/</w:t>
-            </w:r>
+              <w:t>SCENERY_PACK Custom Scenery/</w:t>
+            </w:r>
+            <w:proofErr w:type="spellStart"/>
             <w:r>
               <w:rPr>
                 <w:sz w:val="20"/>
                 <w:szCs w:val="20"/>
                 <w:lang w:val="en-GB"/>
               </w:rPr>
+              <w:t>Switzerland_Ortho_Forests</w:t>
+            </w:r>
+            <w:proofErr w:type="spellEnd"/>
+            <w:r>
+              <w:rPr>
+                <w:sz w:val="20"/>
+                <w:szCs w:val="20"/>
+                <w:lang w:val="en-GB"/>
+              </w:rPr>
+              <w:t>/</w:t>
+            </w:r>
+            <w:r>
+              <w:rPr>
+                <w:sz w:val="20"/>
+                <w:szCs w:val="20"/>
+                <w:lang w:val="en-GB"/>
+              </w:rPr>
               <w:br/>
-              <w:t>SCENERY_PACK Custom Scenery/Switzerland_Ortho_Forests_Exclude/</w:t>
+              <w:t>SCENERY_PACK Custom Scenery/</w:t>
+            </w:r>
+            <w:proofErr w:type="spellStart"/>
+            <w:r>
+              <w:rPr>
+                <w:sz w:val="20"/>
+                <w:szCs w:val="20"/>
+                <w:lang w:val="en-GB"/>
+              </w:rPr>
+              <w:t>Switzerland_Ortho_Forests_Exclude</w:t>
+            </w:r>
+            <w:proofErr w:type="spellEnd"/>
+            <w:r>
+              <w:rPr>
+                <w:sz w:val="20"/>
+                <w:szCs w:val="20"/>
+                <w:lang w:val="en-GB"/>
+              </w:rPr>
+              <w:t>/</w:t>
             </w:r>
             <w:r>
               <w:rPr>
@@ -6085,8 +7829,33 @@
                 <w:sz w:val="20"/>
                 <w:szCs w:val="20"/>
               </w:rPr>
-              <w:t>end of install</w:t>
-            </w:r>
+              <w:t xml:space="preserve">end </w:t>
+            </w:r>
+            <w:proofErr w:type="spellStart"/>
+            <w:r>
+              <w:rPr>
+                <w:sz w:val="20"/>
+                <w:szCs w:val="20"/>
+              </w:rPr>
+              <w:t>of</w:t>
+            </w:r>
+            <w:proofErr w:type="spellEnd"/>
+            <w:r>
+              <w:rPr>
+                <w:sz w:val="20"/>
+                <w:szCs w:val="20"/>
+              </w:rPr>
+              <w:t xml:space="preserve"> </w:t>
+            </w:r>
+            <w:proofErr w:type="spellStart"/>
+            <w:r>
+              <w:rPr>
+                <w:sz w:val="20"/>
+                <w:szCs w:val="20"/>
+              </w:rPr>
+              <w:t>install</w:t>
+            </w:r>
+            <w:proofErr w:type="spellEnd"/>
           </w:p>
           <w:p>
             <w:pPr>
@@ -6139,7 +7908,7 @@
       </w:r>
     </w:p>
     <w:p>
-      <w:hyperlink r:id="rId25" w:history="1">
+      <w:hyperlink r:id="rId26" w:history="1">
         <w:r>
           <w:rPr>
             <w:rStyle w:val="Hyperlink"/>
@@ -6155,13 +7924,21 @@
       </w:r>
     </w:p>
     <w:p>
-      <w:hyperlink r:id="rId26" w:history="1">
+      <w:hyperlink r:id="rId27" w:history="1">
         <w:r>
           <w:rPr>
             <w:rStyle w:val="Hyperlink"/>
           </w:rPr>
-          <w:t>Captiva R89-504 - kaufen bei Galaxus</w:t>
+          <w:t xml:space="preserve">Captiva R89-504 - kaufen bei </w:t>
         </w:r>
+        <w:proofErr w:type="spellStart"/>
+        <w:r>
+          <w:rPr>
+            <w:rStyle w:val="Hyperlink"/>
+          </w:rPr>
+          <w:t>Galaxus</w:t>
+        </w:r>
+        <w:proofErr w:type="spellEnd"/>
       </w:hyperlink>
     </w:p>
     <w:p>
@@ -6174,48 +7951,6 @@
             <wp:extent cx="4150581" cy="3505484"/>
             <wp:effectExtent l="0" t="0" r="2540" b="0"/>
             <wp:docPr id="9" name="Picture 9"/>
-            <wp:cNvGraphicFramePr>
-              <a:graphicFrameLocks xmlns:a="http://schemas.openxmlformats.org/drawingml/2006/main" noChangeAspect="1"/>
-            </wp:cNvGraphicFramePr>
-            <a:graphic xmlns:a="http://schemas.openxmlformats.org/drawingml/2006/main">
-              <a:graphicData uri="http://schemas.openxmlformats.org/drawingml/2006/picture">
-                <pic:pic xmlns:pic="http://schemas.openxmlformats.org/drawingml/2006/picture">
-                  <pic:nvPicPr>
-                    <pic:cNvPr id="1" name=""/>
-                    <pic:cNvPicPr/>
-                  </pic:nvPicPr>
-                  <pic:blipFill>
-                    <a:blip r:embed="rId27"/>
-                    <a:stretch>
-                      <a:fillRect/>
-                    </a:stretch>
-                  </pic:blipFill>
-                  <pic:spPr>
-                    <a:xfrm>
-                      <a:off x="0" y="0"/>
-                      <a:ext cx="4155605" cy="3509727"/>
-                    </a:xfrm>
-                    <a:prstGeom prst="rect">
-                      <a:avLst/>
-                    </a:prstGeom>
-                  </pic:spPr>
-                </pic:pic>
-              </a:graphicData>
-            </a:graphic>
-          </wp:inline>
-        </w:drawing>
-      </w:r>
-    </w:p>
-    <w:p>
-      <w:r>
-        <w:rPr>
-          <w:noProof/>
-        </w:rPr>
-        <w:drawing>
-          <wp:inline distT="0" distB="0" distL="0" distR="0" wp14:anchorId="6329A567" wp14:editId="48745DF3">
-            <wp:extent cx="5760720" cy="2563495"/>
-            <wp:effectExtent l="0" t="0" r="0" b="8255"/>
-            <wp:docPr id="10" name="Picture 10"/>
             <wp:cNvGraphicFramePr>
               <a:graphicFrameLocks xmlns:a="http://schemas.openxmlformats.org/drawingml/2006/main" noChangeAspect="1"/>
             </wp:cNvGraphicFramePr>
@@ -6235,7 +7970,7 @@
                   <pic:spPr>
                     <a:xfrm>
                       <a:off x="0" y="0"/>
-                      <a:ext cx="5760720" cy="2563495"/>
+                      <a:ext cx="4155605" cy="3509727"/>
                     </a:xfrm>
                     <a:prstGeom prst="rect">
                       <a:avLst/>
@@ -6249,22 +7984,15 @@
       </w:r>
     </w:p>
     <w:p>
-      <w:pPr>
-        <w:rPr>
-          <w:lang w:val="en-GB"/>
-        </w:rPr>
-      </w:pPr>
       <w:r>
         <w:rPr>
           <w:noProof/>
-          <w:lang w:val="en-GB"/>
-        </w:rPr>
-        <w:lastRenderedPageBreak/>
+        </w:rPr>
         <w:drawing>
-          <wp:inline distT="0" distB="0" distL="0" distR="0" wp14:anchorId="63B88AE3" wp14:editId="78B5E029">
-            <wp:extent cx="5760720" cy="4281805"/>
-            <wp:effectExtent l="0" t="0" r="0" b="4445"/>
-            <wp:docPr id="8" name="Picture 8"/>
+          <wp:inline distT="0" distB="0" distL="0" distR="0" wp14:anchorId="6329A567" wp14:editId="48745DF3">
+            <wp:extent cx="5760720" cy="2563495"/>
+            <wp:effectExtent l="0" t="0" r="0" b="8255"/>
+            <wp:docPr id="10" name="Picture 10"/>
             <wp:cNvGraphicFramePr>
               <a:graphicFrameLocks xmlns:a="http://schemas.openxmlformats.org/drawingml/2006/main" noChangeAspect="1"/>
             </wp:cNvGraphicFramePr>
@@ -6284,6 +8012,55 @@
                   <pic:spPr>
                     <a:xfrm>
                       <a:off x="0" y="0"/>
+                      <a:ext cx="5760720" cy="2563495"/>
+                    </a:xfrm>
+                    <a:prstGeom prst="rect">
+                      <a:avLst/>
+                    </a:prstGeom>
+                  </pic:spPr>
+                </pic:pic>
+              </a:graphicData>
+            </a:graphic>
+          </wp:inline>
+        </w:drawing>
+      </w:r>
+    </w:p>
+    <w:p>
+      <w:pPr>
+        <w:rPr>
+          <w:lang w:val="en-GB"/>
+        </w:rPr>
+      </w:pPr>
+      <w:r>
+        <w:rPr>
+          <w:noProof/>
+          <w:lang w:val="en-GB"/>
+        </w:rPr>
+        <w:lastRenderedPageBreak/>
+        <w:drawing>
+          <wp:inline distT="0" distB="0" distL="0" distR="0" wp14:anchorId="63B88AE3" wp14:editId="78B5E029">
+            <wp:extent cx="5760720" cy="4281805"/>
+            <wp:effectExtent l="0" t="0" r="0" b="4445"/>
+            <wp:docPr id="8" name="Picture 8"/>
+            <wp:cNvGraphicFramePr>
+              <a:graphicFrameLocks xmlns:a="http://schemas.openxmlformats.org/drawingml/2006/main" noChangeAspect="1"/>
+            </wp:cNvGraphicFramePr>
+            <a:graphic xmlns:a="http://schemas.openxmlformats.org/drawingml/2006/main">
+              <a:graphicData uri="http://schemas.openxmlformats.org/drawingml/2006/picture">
+                <pic:pic xmlns:pic="http://schemas.openxmlformats.org/drawingml/2006/picture">
+                  <pic:nvPicPr>
+                    <pic:cNvPr id="1" name=""/>
+                    <pic:cNvPicPr/>
+                  </pic:nvPicPr>
+                  <pic:blipFill>
+                    <a:blip r:embed="rId30"/>
+                    <a:stretch>
+                      <a:fillRect/>
+                    </a:stretch>
+                  </pic:blipFill>
+                  <pic:spPr>
+                    <a:xfrm>
+                      <a:off x="0" y="0"/>
                       <a:ext cx="5760720" cy="4281805"/>
                     </a:xfrm>
                     <a:prstGeom prst="rect">
@@ -6337,7 +8114,7 @@
           <w:lang w:val="en-GB"/>
         </w:rPr>
       </w:pPr>
-      <w:hyperlink r:id="rId30" w:history="1">
+      <w:hyperlink r:id="rId31" w:history="1">
         <w:r>
           <w:rPr>
             <w:rStyle w:val="Hyperlink"/>
@@ -6402,7 +8179,7 @@
                           <pic:cNvPicPr/>
                         </pic:nvPicPr>
                         <pic:blipFill>
-                          <a:blip r:embed="rId31"/>
+                          <a:blip r:embed="rId32"/>
                           <a:stretch>
                             <a:fillRect/>
                           </a:stretch>

</xml_diff>

<commit_message>
v3.0.2 - 12.01.2025: SimMotion.py     - minor adaptation in motion_start_homing, using now stream_to_platform flag     - fix update_sliders_from_response float issue     - motion_power_toggle -> reset homing_done flag Add CAD data
</commit_message>
<xml_diff>
--- a/doc/SimMotion.docx
+++ b/doc/SimMotion.docx
@@ -203,78 +203,9 @@
         <w:r>
           <w:rPr>
             <w:rStyle w:val="Hyperlink"/>
+            <w:lang w:val="en-GB"/>
           </w:rPr>
-          <w:t xml:space="preserve">X-Plane | The </w:t>
-        </w:r>
-        <w:proofErr w:type="spellStart"/>
-        <w:r>
-          <w:rPr>
-            <w:rStyle w:val="Hyperlink"/>
-          </w:rPr>
-          <w:t>world’s</w:t>
-        </w:r>
-        <w:proofErr w:type="spellEnd"/>
-        <w:r>
-          <w:rPr>
-            <w:rStyle w:val="Hyperlink"/>
-          </w:rPr>
-          <w:t xml:space="preserve"> </w:t>
-        </w:r>
-        <w:proofErr w:type="spellStart"/>
-        <w:r>
-          <w:rPr>
-            <w:rStyle w:val="Hyperlink"/>
-          </w:rPr>
-          <w:t>most</w:t>
-        </w:r>
-        <w:proofErr w:type="spellEnd"/>
-        <w:r>
-          <w:rPr>
-            <w:rStyle w:val="Hyperlink"/>
-          </w:rPr>
-          <w:t xml:space="preserve"> </w:t>
-        </w:r>
-        <w:proofErr w:type="spellStart"/>
-        <w:r>
-          <w:rPr>
-            <w:rStyle w:val="Hyperlink"/>
-          </w:rPr>
-          <w:t>advanced</w:t>
-        </w:r>
-        <w:proofErr w:type="spellEnd"/>
-        <w:r>
-          <w:rPr>
-            <w:rStyle w:val="Hyperlink"/>
-          </w:rPr>
-          <w:t xml:space="preserve"> </w:t>
-        </w:r>
-        <w:proofErr w:type="spellStart"/>
-        <w:r>
-          <w:rPr>
-            <w:rStyle w:val="Hyperlink"/>
-          </w:rPr>
-          <w:t>flight</w:t>
-        </w:r>
-        <w:proofErr w:type="spellEnd"/>
-        <w:r>
-          <w:rPr>
-            <w:rStyle w:val="Hyperlink"/>
-          </w:rPr>
-          <w:t xml:space="preserve"> </w:t>
-        </w:r>
-        <w:proofErr w:type="spellStart"/>
-        <w:r>
-          <w:rPr>
-            <w:rStyle w:val="Hyperlink"/>
-          </w:rPr>
-          <w:t>simulator</w:t>
-        </w:r>
-        <w:proofErr w:type="spellEnd"/>
-        <w:r>
-          <w:rPr>
-            <w:rStyle w:val="Hyperlink"/>
-          </w:rPr>
-          <w:t>.</w:t>
+          <w:t>X-Plane | The world’s most advanced flight simulator.</w:t>
         </w:r>
       </w:hyperlink>
     </w:p>
@@ -506,45 +437,11 @@
         <w:t xml:space="preserve">Start -&gt; </w:t>
       </w:r>
       <w:r>
-        <w:t xml:space="preserve">Settings -&gt; General -&gt; </w:t>
-      </w:r>
-      <w:proofErr w:type="spellStart"/>
-      <w:r>
-        <w:t>Advanced</w:t>
-      </w:r>
-      <w:proofErr w:type="spellEnd"/>
-      <w:r>
-        <w:t xml:space="preserve"> </w:t>
-      </w:r>
-      <w:proofErr w:type="spellStart"/>
-      <w:r>
-        <w:t>options</w:t>
-      </w:r>
-      <w:proofErr w:type="spellEnd"/>
-      <w:r>
-        <w:t xml:space="preserve"> -&gt; </w:t>
-      </w:r>
-      <w:proofErr w:type="spellStart"/>
-      <w:r>
-        <w:t>enable</w:t>
-      </w:r>
-      <w:proofErr w:type="spellEnd"/>
-      <w:r>
-        <w:t xml:space="preserve"> </w:t>
-      </w:r>
-      <w:proofErr w:type="spellStart"/>
-      <w:r>
-        <w:t>developer</w:t>
-      </w:r>
-      <w:proofErr w:type="spellEnd"/>
-      <w:r>
-        <w:t xml:space="preserve"> </w:t>
-      </w:r>
-      <w:proofErr w:type="spellStart"/>
-      <w:r>
-        <w:t>mode</w:t>
-      </w:r>
-      <w:proofErr w:type="spellEnd"/>
+        <w:rPr>
+          <w:lang w:val="en-GB"/>
+        </w:rPr>
+        <w:t>Settings -&gt; General -&gt; Advanced options -&gt; enable developer mode</w:t>
+      </w:r>
     </w:p>
     <w:p>
       <w:pPr>
@@ -560,33 +457,27 @@
       </w:pPr>
       <w:r>
         <w:rPr>
-          <w:lang w:val="fr-CH"/>
+          <w:lang w:val="en-GB"/>
         </w:rPr>
         <w:t xml:space="preserve">On top screen menu </w:t>
       </w:r>
       <w:proofErr w:type="spellStart"/>
       <w:r>
         <w:rPr>
-          <w:lang w:val="fr-CH"/>
-        </w:rPr>
-        <w:t>insa</w:t>
-      </w:r>
-      <w:r>
-        <w:rPr>
-          <w:lang w:val="fr-CH"/>
-        </w:rPr>
-        <w:t>ll</w:t>
+          <w:lang w:val="en-GB"/>
+        </w:rPr>
+        <w:t>insall</w:t>
       </w:r>
       <w:proofErr w:type="spellEnd"/>
       <w:r>
         <w:rPr>
-          <w:lang w:val="fr-CH"/>
+          <w:lang w:val="en-GB"/>
         </w:rPr>
         <w:t xml:space="preserve"> SDK</w:t>
       </w:r>
       <w:r>
         <w:rPr>
-          <w:lang w:val="fr-CH"/>
+          <w:lang w:val="en-GB"/>
         </w:rPr>
         <w:br/>
       </w:r>
@@ -633,42 +524,22 @@
       </w:r>
       <w:r>
         <w:rPr>
-          <w:lang w:val="fr-CH"/>
+          <w:lang w:val="en-GB"/>
         </w:rPr>
         <w:br/>
-        <w:t xml:space="preserve">You </w:t>
-      </w:r>
-      <w:proofErr w:type="spellStart"/>
-      <w:r>
-        <w:rPr>
-          <w:lang w:val="fr-CH"/>
-        </w:rPr>
-        <w:t>should</w:t>
-      </w:r>
-      <w:proofErr w:type="spellEnd"/>
-      <w:r>
-        <w:rPr>
-          <w:lang w:val="fr-CH"/>
-        </w:rPr>
-        <w:t xml:space="preserve"> have </w:t>
-      </w:r>
-      <w:proofErr w:type="spellStart"/>
-      <w:r>
-        <w:rPr>
-          <w:lang w:val="fr-CH"/>
-        </w:rPr>
-        <w:t>than</w:t>
-      </w:r>
-      <w:proofErr w:type="spellEnd"/>
-      <w:r>
-        <w:rPr>
-          <w:lang w:val="fr-CH"/>
-        </w:rPr>
-        <w:t> :</w:t>
-      </w:r>
-      <w:r>
-        <w:rPr>
-          <w:lang w:val="fr-CH"/>
+        <w:t xml:space="preserve">You should have </w:t>
+      </w:r>
+      <w:proofErr w:type="gramStart"/>
+      <w:r>
+        <w:rPr>
+          <w:lang w:val="en-GB"/>
+        </w:rPr>
+        <w:t>than :</w:t>
+      </w:r>
+      <w:proofErr w:type="gramEnd"/>
+      <w:r>
+        <w:rPr>
+          <w:lang w:val="en-GB"/>
         </w:rPr>
         <w:br/>
       </w:r>
@@ -917,7 +788,7 @@
         <w:r>
           <w:rPr>
             <w:rStyle w:val="Hyperlink"/>
-            <w:lang w:val="fr-CH"/>
+            <w:lang w:val="en-GB"/>
           </w:rPr>
           <w:t xml:space="preserve">Releases · </w:t>
         </w:r>
@@ -925,7 +796,7 @@
         <w:r>
           <w:rPr>
             <w:rStyle w:val="Hyperlink"/>
-            <w:lang w:val="fr-CH"/>
+            <w:lang w:val="en-GB"/>
           </w:rPr>
           <w:t>BuzzteeBear</w:t>
         </w:r>
@@ -933,7 +804,7 @@
         <w:r>
           <w:rPr>
             <w:rStyle w:val="Hyperlink"/>
-            <w:lang w:val="fr-CH"/>
+            <w:lang w:val="en-GB"/>
           </w:rPr>
           <w:t>/</w:t>
         </w:r>
@@ -941,7 +812,7 @@
         <w:r>
           <w:rPr>
             <w:rStyle w:val="Hyperlink"/>
-            <w:lang w:val="fr-CH"/>
+            <w:lang w:val="en-GB"/>
           </w:rPr>
           <w:t>OpenXR-MotionCompensation</w:t>
         </w:r>
@@ -1105,26 +976,34 @@
       <w:pPr>
         <w:spacing w:after="0" w:line="240" w:lineRule="auto"/>
         <w:rPr>
-          <w:lang w:val="en-GB"/>
-        </w:rPr>
-      </w:pPr>
-      <w:r>
-        <w:rPr>
-          <w:lang w:val="en-GB"/>
+          <w:lang w:val="fr-CH"/>
+        </w:rPr>
+      </w:pPr>
+      <w:r>
+        <w:rPr>
+          <w:lang w:val="fr-CH"/>
         </w:rPr>
         <w:t>[</w:t>
       </w:r>
       <w:proofErr w:type="spellStart"/>
-      <w:r>
-        <w:rPr>
-          <w:lang w:val="en-GB"/>
-        </w:rPr>
-        <w:t>motion_source</w:t>
+      <w:proofErr w:type="gramStart"/>
+      <w:r>
+        <w:rPr>
+          <w:lang w:val="fr-CH"/>
+        </w:rPr>
+        <w:t>motion</w:t>
+      </w:r>
+      <w:proofErr w:type="gramEnd"/>
+      <w:r>
+        <w:rPr>
+          <w:lang w:val="fr-CH"/>
+        </w:rPr>
+        <w:t>_source</w:t>
       </w:r>
       <w:proofErr w:type="spellEnd"/>
       <w:r>
         <w:rPr>
-          <w:lang w:val="en-GB"/>
+          <w:lang w:val="fr-CH"/>
         </w:rPr>
         <w:t>]</w:t>
       </w:r>
@@ -1133,27 +1012,35 @@
       <w:pPr>
         <w:spacing w:after="0" w:line="240" w:lineRule="auto"/>
         <w:rPr>
-          <w:lang w:val="en-GB"/>
+          <w:lang w:val="fr-CH"/>
         </w:rPr>
       </w:pPr>
       <w:proofErr w:type="spellStart"/>
-      <w:r>
-        <w:rPr>
-          <w:lang w:val="en-GB"/>
-        </w:rPr>
-        <w:t>source_type</w:t>
+      <w:proofErr w:type="gramStart"/>
+      <w:r>
+        <w:rPr>
+          <w:lang w:val="fr-CH"/>
+        </w:rPr>
+        <w:t>source</w:t>
+      </w:r>
+      <w:proofErr w:type="gramEnd"/>
+      <w:r>
+        <w:rPr>
+          <w:lang w:val="fr-CH"/>
+        </w:rPr>
+        <w:t>_type</w:t>
       </w:r>
       <w:proofErr w:type="spellEnd"/>
       <w:r>
         <w:rPr>
-          <w:lang w:val="en-GB"/>
+          <w:lang w:val="fr-CH"/>
         </w:rPr>
         <w:t xml:space="preserve"> = </w:t>
       </w:r>
       <w:proofErr w:type="spellStart"/>
       <w:r>
         <w:rPr>
-          <w:lang w:val="en-GB"/>
+          <w:lang w:val="fr-CH"/>
         </w:rPr>
         <w:t>mmf</w:t>
       </w:r>
@@ -1163,27 +1050,35 @@
       <w:pPr>
         <w:spacing w:after="0" w:line="240" w:lineRule="auto"/>
         <w:rPr>
-          <w:lang w:val="en-GB"/>
+          <w:lang w:val="fr-CH"/>
         </w:rPr>
       </w:pPr>
       <w:proofErr w:type="spellStart"/>
-      <w:r>
-        <w:rPr>
-          <w:lang w:val="en-GB"/>
-        </w:rPr>
-        <w:t>mmf_name</w:t>
+      <w:proofErr w:type="gramStart"/>
+      <w:r>
+        <w:rPr>
+          <w:lang w:val="fr-CH"/>
+        </w:rPr>
+        <w:t>mmf</w:t>
+      </w:r>
+      <w:proofErr w:type="gramEnd"/>
+      <w:r>
+        <w:rPr>
+          <w:lang w:val="fr-CH"/>
+        </w:rPr>
+        <w:t>_name</w:t>
       </w:r>
       <w:proofErr w:type="spellEnd"/>
       <w:r>
         <w:rPr>
-          <w:lang w:val="en-GB"/>
+          <w:lang w:val="fr-CH"/>
         </w:rPr>
         <w:t xml:space="preserve"> = </w:t>
       </w:r>
       <w:proofErr w:type="spellStart"/>
       <w:r>
         <w:rPr>
-          <w:lang w:val="en-GB"/>
+          <w:lang w:val="fr-CH"/>
         </w:rPr>
         <w:t>OxrMcInput</w:t>
       </w:r>
@@ -1193,27 +1088,35 @@
       <w:pPr>
         <w:spacing w:after="0" w:line="240" w:lineRule="auto"/>
         <w:rPr>
-          <w:lang w:val="en-GB"/>
+          <w:lang w:val="fr-CH"/>
         </w:rPr>
       </w:pPr>
       <w:proofErr w:type="spellStart"/>
-      <w:r>
-        <w:rPr>
-          <w:lang w:val="en-GB"/>
-        </w:rPr>
-        <w:t>mmf_format</w:t>
+      <w:proofErr w:type="gramStart"/>
+      <w:r>
+        <w:rPr>
+          <w:lang w:val="fr-CH"/>
+        </w:rPr>
+        <w:t>mmf</w:t>
+      </w:r>
+      <w:proofErr w:type="gramEnd"/>
+      <w:r>
+        <w:rPr>
+          <w:lang w:val="fr-CH"/>
+        </w:rPr>
+        <w:t>_format</w:t>
       </w:r>
       <w:proofErr w:type="spellEnd"/>
       <w:r>
         <w:rPr>
-          <w:lang w:val="en-GB"/>
+          <w:lang w:val="fr-CH"/>
         </w:rPr>
         <w:t xml:space="preserve"> = </w:t>
       </w:r>
       <w:proofErr w:type="spellStart"/>
       <w:r>
         <w:rPr>
-          <w:lang w:val="en-GB"/>
+          <w:lang w:val="fr-CH"/>
         </w:rPr>
         <w:t>euler_deg</w:t>
       </w:r>
@@ -1223,15 +1126,15 @@
       <w:pPr>
         <w:spacing w:after="0" w:line="240" w:lineRule="auto"/>
         <w:rPr>
-          <w:lang w:val="en-GB"/>
-        </w:rPr>
-      </w:pPr>
-    </w:p>
-    <w:p>
-      <w:pPr>
-        <w:spacing w:after="0" w:line="240" w:lineRule="auto"/>
-        <w:rPr>
-          <w:lang w:val="en-GB"/>
+          <w:lang w:val="fr-CH"/>
+        </w:rPr>
+      </w:pPr>
+    </w:p>
+    <w:p>
+      <w:pPr>
+        <w:spacing w:after="0" w:line="240" w:lineRule="auto"/>
+        <w:rPr>
+          <w:lang w:val="fr-CH"/>
         </w:rPr>
       </w:pPr>
     </w:p>
@@ -6051,6 +5954,7 @@
       </w:r>
       <w:r>
         <w:rPr>
+          <w:noProof/>
           <w:lang w:val="en-GB"/>
         </w:rPr>
         <w:drawing>
@@ -6092,6 +5996,173 @@
     </w:p>
     <w:p>
       <w:pPr>
+        <w:spacing w:after="0" w:line="240" w:lineRule="auto"/>
+        <w:rPr>
+          <w:lang w:val="en-GB"/>
+        </w:rPr>
+      </w:pPr>
+    </w:p>
+    <w:p>
+      <w:pPr>
+        <w:spacing w:after="0" w:line="240" w:lineRule="auto"/>
+        <w:rPr>
+          <w:lang w:val="en-GB"/>
+        </w:rPr>
+      </w:pPr>
+      <w:r>
+        <w:rPr>
+          <w:lang w:val="en-GB"/>
+        </w:rPr>
+        <w:t>Last settings 12.1.2026</w:t>
+      </w:r>
+    </w:p>
+    <w:tbl>
+      <w:tblPr>
+        <w:tblStyle w:val="Tabellenraster"/>
+        <w:tblW w:w="0" w:type="auto"/>
+        <w:tblLook w:val="04A0" w:firstRow="1" w:lastRow="0" w:firstColumn="1" w:lastColumn="0" w:noHBand="0" w:noVBand="1"/>
+      </w:tblPr>
+      <w:tblGrid>
+        <w:gridCol w:w="9062"/>
+      </w:tblGrid>
+      <w:tr>
+        <w:trPr>
+          <w:trHeight w:val="4820"/>
+        </w:trPr>
+        <w:tc>
+          <w:tcPr>
+            <w:tcW w:w="6930" w:type="dxa"/>
+          </w:tcPr>
+          <w:p>
+            <w:pPr>
+              <w:rPr>
+                <w:lang w:val="en-GB"/>
+              </w:rPr>
+            </w:pPr>
+            <w:r>
+              <w:rPr>
+                <w:lang w:val="en-GB"/>
+              </w:rPr>
+              <w:drawing>
+                <wp:inline distT="0" distB="0" distL="0" distR="0" wp14:anchorId="01183371" wp14:editId="187A307F">
+                  <wp:extent cx="5760720" cy="3612515"/>
+                  <wp:effectExtent l="0" t="0" r="0" b="6985"/>
+                  <wp:docPr id="15" name="Grafik 15"/>
+                  <wp:cNvGraphicFramePr>
+                    <a:graphicFrameLocks xmlns:a="http://schemas.openxmlformats.org/drawingml/2006/main" noChangeAspect="1"/>
+                  </wp:cNvGraphicFramePr>
+                  <a:graphic xmlns:a="http://schemas.openxmlformats.org/drawingml/2006/main">
+                    <a:graphicData uri="http://schemas.openxmlformats.org/drawingml/2006/picture">
+                      <pic:pic xmlns:pic="http://schemas.openxmlformats.org/drawingml/2006/picture">
+                        <pic:nvPicPr>
+                          <pic:cNvPr id="1" name=""/>
+                          <pic:cNvPicPr/>
+                        </pic:nvPicPr>
+                        <pic:blipFill>
+                          <a:blip r:embed="rId21"/>
+                          <a:stretch>
+                            <a:fillRect/>
+                          </a:stretch>
+                        </pic:blipFill>
+                        <pic:spPr>
+                          <a:xfrm>
+                            <a:off x="0" y="0"/>
+                            <a:ext cx="5760720" cy="3612515"/>
+                          </a:xfrm>
+                          <a:prstGeom prst="rect">
+                            <a:avLst/>
+                          </a:prstGeom>
+                        </pic:spPr>
+                      </pic:pic>
+                    </a:graphicData>
+                  </a:graphic>
+                </wp:inline>
+              </w:drawing>
+            </w:r>
+          </w:p>
+        </w:tc>
+      </w:tr>
+      <w:tr>
+        <w:trPr>
+          <w:trHeight w:val="5547"/>
+        </w:trPr>
+        <w:tc>
+          <w:tcPr>
+            <w:tcW w:w="6930" w:type="dxa"/>
+          </w:tcPr>
+          <w:p>
+            <w:pPr>
+              <w:rPr>
+                <w:lang w:val="en-GB"/>
+              </w:rPr>
+            </w:pPr>
+            <w:r>
+              <w:rPr>
+                <w:lang w:val="en-GB"/>
+              </w:rPr>
+              <w:lastRenderedPageBreak/>
+              <w:t>Quest</w:t>
+            </w:r>
+            <w:r>
+              <w:rPr>
+                <w:lang w:val="en-GB"/>
+              </w:rPr>
+              <w:br/>
+            </w:r>
+            <w:r>
+              <w:rPr>
+                <w:lang w:val="en-GB"/>
+              </w:rPr>
+              <w:drawing>
+                <wp:inline distT="0" distB="0" distL="0" distR="0" wp14:anchorId="7ADCB78E" wp14:editId="1226592F">
+                  <wp:extent cx="4708566" cy="3255305"/>
+                  <wp:effectExtent l="0" t="0" r="0" b="2540"/>
+                  <wp:docPr id="16" name="Grafik 16"/>
+                  <wp:cNvGraphicFramePr>
+                    <a:graphicFrameLocks xmlns:a="http://schemas.openxmlformats.org/drawingml/2006/main" noChangeAspect="1"/>
+                  </wp:cNvGraphicFramePr>
+                  <a:graphic xmlns:a="http://schemas.openxmlformats.org/drawingml/2006/main">
+                    <a:graphicData uri="http://schemas.openxmlformats.org/drawingml/2006/picture">
+                      <pic:pic xmlns:pic="http://schemas.openxmlformats.org/drawingml/2006/picture">
+                        <pic:nvPicPr>
+                          <pic:cNvPr id="1" name=""/>
+                          <pic:cNvPicPr/>
+                        </pic:nvPicPr>
+                        <pic:blipFill>
+                          <a:blip r:embed="rId22"/>
+                          <a:stretch>
+                            <a:fillRect/>
+                          </a:stretch>
+                        </pic:blipFill>
+                        <pic:spPr>
+                          <a:xfrm>
+                            <a:off x="0" y="0"/>
+                            <a:ext cx="4712110" cy="3257755"/>
+                          </a:xfrm>
+                          <a:prstGeom prst="rect">
+                            <a:avLst/>
+                          </a:prstGeom>
+                        </pic:spPr>
+                      </pic:pic>
+                    </a:graphicData>
+                  </a:graphic>
+                </wp:inline>
+              </w:drawing>
+            </w:r>
+          </w:p>
+        </w:tc>
+      </w:tr>
+    </w:tbl>
+    <w:p>
+      <w:pPr>
+        <w:spacing w:after="0" w:line="240" w:lineRule="auto"/>
+        <w:rPr>
+          <w:lang w:val="en-GB"/>
+        </w:rPr>
+      </w:pPr>
+    </w:p>
+    <w:p>
+      <w:pPr>
         <w:pStyle w:val="berschrift1"/>
         <w:rPr>
           <w:lang w:val="en-GB"/>
@@ -6165,7 +6236,7 @@
           <w:lang w:val="en-GB"/>
         </w:rPr>
       </w:pPr>
-      <w:hyperlink r:id="rId21" w:history="1">
+      <w:hyperlink r:id="rId23" w:history="1">
         <w:r>
           <w:rPr>
             <w:rStyle w:val="Hyperlink"/>
@@ -6593,7 +6664,6 @@
               <w:rPr>
                 <w:lang w:val="en-GB"/>
               </w:rPr>
-              <w:lastRenderedPageBreak/>
               <w:t>compensate_yaw</w:t>
             </w:r>
             <w:proofErr w:type="spellEnd"/>
@@ -6626,6 +6696,7 @@
         <w:rPr>
           <w:lang w:val="en-GB"/>
         </w:rPr>
+        <w:lastRenderedPageBreak/>
         <w:t xml:space="preserve">Restart VR link (e.g. meta quest link </w:t>
       </w:r>
       <w:r>
@@ -6758,255 +6829,6 @@
             <wp:extent cx="1752845" cy="1390844"/>
             <wp:effectExtent l="0" t="0" r="0" b="0"/>
             <wp:docPr id="4" name="Picture 4"/>
-            <wp:cNvGraphicFramePr>
-              <a:graphicFrameLocks xmlns:a="http://schemas.openxmlformats.org/drawingml/2006/main" noChangeAspect="1"/>
-            </wp:cNvGraphicFramePr>
-            <a:graphic xmlns:a="http://schemas.openxmlformats.org/drawingml/2006/main">
-              <a:graphicData uri="http://schemas.openxmlformats.org/drawingml/2006/picture">
-                <pic:pic xmlns:pic="http://schemas.openxmlformats.org/drawingml/2006/picture">
-                  <pic:nvPicPr>
-                    <pic:cNvPr id="1" name=""/>
-                    <pic:cNvPicPr/>
-                  </pic:nvPicPr>
-                  <pic:blipFill>
-                    <a:blip r:embed="rId22"/>
-                    <a:stretch>
-                      <a:fillRect/>
-                    </a:stretch>
-                  </pic:blipFill>
-                  <pic:spPr>
-                    <a:xfrm>
-                      <a:off x="0" y="0"/>
-                      <a:ext cx="1752845" cy="1390844"/>
-                    </a:xfrm>
-                    <a:prstGeom prst="rect">
-                      <a:avLst/>
-                    </a:prstGeom>
-                  </pic:spPr>
-                </pic:pic>
-              </a:graphicData>
-            </a:graphic>
-          </wp:inline>
-        </w:drawing>
-      </w:r>
-    </w:p>
-    <w:p>
-      <w:pPr>
-        <w:spacing w:after="0" w:line="240" w:lineRule="auto"/>
-        <w:rPr>
-          <w:lang w:val="en-GB"/>
-        </w:rPr>
-      </w:pPr>
-      <w:r>
-        <w:rPr>
-          <w:lang w:val="en-GB"/>
-        </w:rPr>
-        <w:t xml:space="preserve">Click Inject Yaw </w:t>
-      </w:r>
-      <w:r>
-        <w:rPr>
-          <w:lang w:val="en-GB"/>
-        </w:rPr>
-        <w:sym w:font="Wingdings" w:char="F0E0"/>
-      </w:r>
-      <w:r>
-        <w:rPr>
-          <w:lang w:val="en-GB"/>
-        </w:rPr>
-        <w:t xml:space="preserve"> </w:t>
-      </w:r>
-      <w:r>
-        <w:rPr>
-          <w:lang w:val="en-GB"/>
-        </w:rPr>
-        <w:t>this should turn you view 360° around yaw</w:t>
-      </w:r>
-    </w:p>
-    <w:p>
-      <w:pPr>
-        <w:spacing w:after="0" w:line="240" w:lineRule="auto"/>
-        <w:rPr>
-          <w:lang w:val="en-GB"/>
-        </w:rPr>
-      </w:pPr>
-    </w:p>
-    <w:p>
-      <w:pPr>
-        <w:spacing w:after="0" w:line="240" w:lineRule="auto"/>
-        <w:rPr>
-          <w:lang w:val="en-GB"/>
-        </w:rPr>
-      </w:pPr>
-    </w:p>
-    <w:p>
-      <w:pPr>
-        <w:pStyle w:val="berschrift1"/>
-        <w:rPr>
-          <w:lang w:val="en-GB"/>
-        </w:rPr>
-      </w:pPr>
-      <w:r>
-        <w:rPr>
-          <w:lang w:val="en-GB"/>
-        </w:rPr>
-        <w:t xml:space="preserve">Send motion platform status to cockpit </w:t>
-      </w:r>
-    </w:p>
-    <w:p>
-      <w:pPr>
-        <w:rPr>
-          <w:lang w:val="en-GB"/>
-        </w:rPr>
-      </w:pPr>
-      <w:r>
-        <w:rPr>
-          <w:lang w:val="en-GB"/>
-        </w:rPr>
-        <w:t xml:space="preserve">Install </w:t>
-      </w:r>
-      <w:proofErr w:type="spellStart"/>
-      <w:r>
-        <w:rPr>
-          <w:lang w:val="en-GB"/>
-        </w:rPr>
-        <w:t>FlyWithLua</w:t>
-      </w:r>
-      <w:proofErr w:type="spellEnd"/>
-      <w:r>
-        <w:rPr>
-          <w:lang w:val="en-GB"/>
-        </w:rPr>
-        <w:t xml:space="preserve"> from here</w:t>
-      </w:r>
-      <w:r>
-        <w:rPr>
-          <w:lang w:val="en-GB"/>
-        </w:rPr>
-        <w:br/>
-      </w:r>
-      <w:hyperlink r:id="rId23" w:history="1">
-        <w:proofErr w:type="spellStart"/>
-        <w:r>
-          <w:rPr>
-            <w:rStyle w:val="Hyperlink"/>
-            <w:lang w:val="en-GB"/>
-          </w:rPr>
-          <w:t>FlyWithLua</w:t>
-        </w:r>
-        <w:proofErr w:type="spellEnd"/>
-        <w:r>
-          <w:rPr>
-            <w:rStyle w:val="Hyperlink"/>
-            <w:lang w:val="en-GB"/>
-          </w:rPr>
-          <w:t xml:space="preserve"> NG+ (Next Generation Plus) Edition for X-Plane 12 (Win, Lin, Mac) - Utilities - X-Plane.Org Forum</w:t>
-        </w:r>
-      </w:hyperlink>
-    </w:p>
-    <w:p>
-      <w:pPr>
-        <w:rPr>
-          <w:lang w:val="en-GB"/>
-        </w:rPr>
-      </w:pPr>
-      <w:r>
-        <w:rPr>
-          <w:lang w:val="en-GB"/>
-        </w:rPr>
-        <w:t xml:space="preserve">(mainly copy folder </w:t>
-      </w:r>
-      <w:proofErr w:type="spellStart"/>
-      <w:r>
-        <w:rPr>
-          <w:lang w:val="en-GB"/>
-        </w:rPr>
-        <w:t>FlyWithLua</w:t>
-      </w:r>
-      <w:proofErr w:type="spellEnd"/>
-      <w:r>
-        <w:rPr>
-          <w:lang w:val="en-GB"/>
-        </w:rPr>
-        <w:t xml:space="preserve"> to </w:t>
-      </w:r>
-      <w:r>
-        <w:rPr>
-          <w:lang w:val="en-GB"/>
-        </w:rPr>
-        <w:t>C:\X-Plane 12\Resources\plugins</w:t>
-      </w:r>
-      <w:r>
-        <w:rPr>
-          <w:lang w:val="en-GB"/>
-        </w:rPr>
-        <w:t>)</w:t>
-      </w:r>
-    </w:p>
-    <w:p>
-      <w:pPr>
-        <w:rPr>
-          <w:lang w:val="en-GB"/>
-        </w:rPr>
-      </w:pPr>
-      <w:r>
-        <w:rPr>
-          <w:lang w:val="en-GB"/>
-        </w:rPr>
-        <w:t xml:space="preserve">create a file </w:t>
-      </w:r>
-      <w:proofErr w:type="spellStart"/>
-      <w:r>
-        <w:rPr>
-          <w:lang w:val="en-GB"/>
-        </w:rPr>
-        <w:t>SimMotion.lua</w:t>
-      </w:r>
-      <w:proofErr w:type="spellEnd"/>
-      <w:r>
-        <w:rPr>
-          <w:lang w:val="en-GB"/>
-        </w:rPr>
-        <w:t xml:space="preserve"> and SimMotionStatus.txt</w:t>
-      </w:r>
-    </w:p>
-    <w:p>
-      <w:pPr>
-        <w:rPr>
-          <w:lang w:val="en-GB"/>
-        </w:rPr>
-      </w:pPr>
-      <w:proofErr w:type="spellStart"/>
-      <w:r>
-        <w:rPr>
-          <w:lang w:val="en-GB"/>
-        </w:rPr>
-        <w:t>SimMotion.lua</w:t>
-      </w:r>
-      <w:proofErr w:type="spellEnd"/>
-      <w:r>
-        <w:rPr>
-          <w:lang w:val="en-GB"/>
-        </w:rPr>
-        <w:t xml:space="preserve"> example</w:t>
-      </w:r>
-    </w:p>
-    <w:p>
-      <w:pPr>
-        <w:rPr>
-          <w:lang w:val="en-GB"/>
-        </w:rPr>
-      </w:pPr>
-      <w:r>
-        <w:rPr>
-          <w:noProof/>
-          <w:lang w:val="en-GB"/>
-        </w:rPr>
-        <w:lastRenderedPageBreak/>
-        <w:drawing>
-          <wp:inline distT="0" distB="0" distL="0" distR="0" wp14:anchorId="5D749FC7" wp14:editId="5E226ADC">
-            <wp:extent cx="5039428" cy="4344006"/>
-            <wp:effectExtent l="0" t="0" r="8890" b="0"/>
-            <wp:docPr id="5" name="Picture 5"/>
             <wp:cNvGraphicFramePr>
               <a:graphicFrameLocks xmlns:a="http://schemas.openxmlformats.org/drawingml/2006/main" noChangeAspect="1"/>
             </wp:cNvGraphicFramePr>
@@ -7026,6 +6848,255 @@
                   <pic:spPr>
                     <a:xfrm>
                       <a:off x="0" y="0"/>
+                      <a:ext cx="1752845" cy="1390844"/>
+                    </a:xfrm>
+                    <a:prstGeom prst="rect">
+                      <a:avLst/>
+                    </a:prstGeom>
+                  </pic:spPr>
+                </pic:pic>
+              </a:graphicData>
+            </a:graphic>
+          </wp:inline>
+        </w:drawing>
+      </w:r>
+    </w:p>
+    <w:p>
+      <w:pPr>
+        <w:spacing w:after="0" w:line="240" w:lineRule="auto"/>
+        <w:rPr>
+          <w:lang w:val="en-GB"/>
+        </w:rPr>
+      </w:pPr>
+      <w:r>
+        <w:rPr>
+          <w:lang w:val="en-GB"/>
+        </w:rPr>
+        <w:t xml:space="preserve">Click Inject Yaw </w:t>
+      </w:r>
+      <w:r>
+        <w:rPr>
+          <w:lang w:val="en-GB"/>
+        </w:rPr>
+        <w:sym w:font="Wingdings" w:char="F0E0"/>
+      </w:r>
+      <w:r>
+        <w:rPr>
+          <w:lang w:val="en-GB"/>
+        </w:rPr>
+        <w:t xml:space="preserve"> </w:t>
+      </w:r>
+      <w:r>
+        <w:rPr>
+          <w:lang w:val="en-GB"/>
+        </w:rPr>
+        <w:t>this should turn you view 360° around yaw</w:t>
+      </w:r>
+    </w:p>
+    <w:p>
+      <w:pPr>
+        <w:spacing w:after="0" w:line="240" w:lineRule="auto"/>
+        <w:rPr>
+          <w:lang w:val="en-GB"/>
+        </w:rPr>
+      </w:pPr>
+    </w:p>
+    <w:p>
+      <w:pPr>
+        <w:spacing w:after="0" w:line="240" w:lineRule="auto"/>
+        <w:rPr>
+          <w:lang w:val="en-GB"/>
+        </w:rPr>
+      </w:pPr>
+    </w:p>
+    <w:p>
+      <w:pPr>
+        <w:pStyle w:val="berschrift1"/>
+        <w:rPr>
+          <w:lang w:val="en-GB"/>
+        </w:rPr>
+      </w:pPr>
+      <w:r>
+        <w:rPr>
+          <w:lang w:val="en-GB"/>
+        </w:rPr>
+        <w:t xml:space="preserve">Send motion platform status to cockpit </w:t>
+      </w:r>
+    </w:p>
+    <w:p>
+      <w:pPr>
+        <w:rPr>
+          <w:lang w:val="en-GB"/>
+        </w:rPr>
+      </w:pPr>
+      <w:r>
+        <w:rPr>
+          <w:lang w:val="en-GB"/>
+        </w:rPr>
+        <w:t xml:space="preserve">Install </w:t>
+      </w:r>
+      <w:proofErr w:type="spellStart"/>
+      <w:r>
+        <w:rPr>
+          <w:lang w:val="en-GB"/>
+        </w:rPr>
+        <w:t>FlyWithLua</w:t>
+      </w:r>
+      <w:proofErr w:type="spellEnd"/>
+      <w:r>
+        <w:rPr>
+          <w:lang w:val="en-GB"/>
+        </w:rPr>
+        <w:t xml:space="preserve"> from here</w:t>
+      </w:r>
+      <w:r>
+        <w:rPr>
+          <w:lang w:val="en-GB"/>
+        </w:rPr>
+        <w:br/>
+      </w:r>
+      <w:hyperlink r:id="rId25" w:history="1">
+        <w:proofErr w:type="spellStart"/>
+        <w:r>
+          <w:rPr>
+            <w:rStyle w:val="Hyperlink"/>
+            <w:lang w:val="en-GB"/>
+          </w:rPr>
+          <w:t>FlyWithLua</w:t>
+        </w:r>
+        <w:proofErr w:type="spellEnd"/>
+        <w:r>
+          <w:rPr>
+            <w:rStyle w:val="Hyperlink"/>
+            <w:lang w:val="en-GB"/>
+          </w:rPr>
+          <w:t xml:space="preserve"> NG+ (Next Generation Plus) Edition for X-Plane 12 (Win, Lin, Mac) - Utilities - X-Plane.Org Forum</w:t>
+        </w:r>
+      </w:hyperlink>
+    </w:p>
+    <w:p>
+      <w:pPr>
+        <w:rPr>
+          <w:lang w:val="en-GB"/>
+        </w:rPr>
+      </w:pPr>
+      <w:r>
+        <w:rPr>
+          <w:lang w:val="en-GB"/>
+        </w:rPr>
+        <w:t xml:space="preserve">(mainly copy folder </w:t>
+      </w:r>
+      <w:proofErr w:type="spellStart"/>
+      <w:r>
+        <w:rPr>
+          <w:lang w:val="en-GB"/>
+        </w:rPr>
+        <w:t>FlyWithLua</w:t>
+      </w:r>
+      <w:proofErr w:type="spellEnd"/>
+      <w:r>
+        <w:rPr>
+          <w:lang w:val="en-GB"/>
+        </w:rPr>
+        <w:t xml:space="preserve"> to </w:t>
+      </w:r>
+      <w:r>
+        <w:rPr>
+          <w:lang w:val="en-GB"/>
+        </w:rPr>
+        <w:t>C:\X-Plane 12\Resources\plugins</w:t>
+      </w:r>
+      <w:r>
+        <w:rPr>
+          <w:lang w:val="en-GB"/>
+        </w:rPr>
+        <w:t>)</w:t>
+      </w:r>
+    </w:p>
+    <w:p>
+      <w:pPr>
+        <w:rPr>
+          <w:lang w:val="en-GB"/>
+        </w:rPr>
+      </w:pPr>
+      <w:r>
+        <w:rPr>
+          <w:lang w:val="en-GB"/>
+        </w:rPr>
+        <w:t xml:space="preserve">create a file </w:t>
+      </w:r>
+      <w:proofErr w:type="spellStart"/>
+      <w:r>
+        <w:rPr>
+          <w:lang w:val="en-GB"/>
+        </w:rPr>
+        <w:t>SimMotion.lua</w:t>
+      </w:r>
+      <w:proofErr w:type="spellEnd"/>
+      <w:r>
+        <w:rPr>
+          <w:lang w:val="en-GB"/>
+        </w:rPr>
+        <w:t xml:space="preserve"> and SimMotionStatus.txt</w:t>
+      </w:r>
+    </w:p>
+    <w:p>
+      <w:pPr>
+        <w:rPr>
+          <w:lang w:val="en-GB"/>
+        </w:rPr>
+      </w:pPr>
+      <w:proofErr w:type="spellStart"/>
+      <w:r>
+        <w:rPr>
+          <w:lang w:val="en-GB"/>
+        </w:rPr>
+        <w:t>SimMotion.lua</w:t>
+      </w:r>
+      <w:proofErr w:type="spellEnd"/>
+      <w:r>
+        <w:rPr>
+          <w:lang w:val="en-GB"/>
+        </w:rPr>
+        <w:t xml:space="preserve"> example</w:t>
+      </w:r>
+    </w:p>
+    <w:p>
+      <w:pPr>
+        <w:rPr>
+          <w:lang w:val="en-GB"/>
+        </w:rPr>
+      </w:pPr>
+      <w:r>
+        <w:rPr>
+          <w:noProof/>
+          <w:lang w:val="en-GB"/>
+        </w:rPr>
+        <w:lastRenderedPageBreak/>
+        <w:drawing>
+          <wp:inline distT="0" distB="0" distL="0" distR="0" wp14:anchorId="5D749FC7" wp14:editId="5E226ADC">
+            <wp:extent cx="5039428" cy="4344006"/>
+            <wp:effectExtent l="0" t="0" r="8890" b="0"/>
+            <wp:docPr id="5" name="Picture 5"/>
+            <wp:cNvGraphicFramePr>
+              <a:graphicFrameLocks xmlns:a="http://schemas.openxmlformats.org/drawingml/2006/main" noChangeAspect="1"/>
+            </wp:cNvGraphicFramePr>
+            <a:graphic xmlns:a="http://schemas.openxmlformats.org/drawingml/2006/main">
+              <a:graphicData uri="http://schemas.openxmlformats.org/drawingml/2006/picture">
+                <pic:pic xmlns:pic="http://schemas.openxmlformats.org/drawingml/2006/picture">
+                  <pic:nvPicPr>
+                    <pic:cNvPr id="1" name=""/>
+                    <pic:cNvPicPr/>
+                  </pic:nvPicPr>
+                  <pic:blipFill>
+                    <a:blip r:embed="rId26"/>
+                    <a:stretch>
+                      <a:fillRect/>
+                    </a:stretch>
+                  </pic:blipFill>
+                  <pic:spPr>
+                    <a:xfrm>
+                      <a:off x="0" y="0"/>
                       <a:ext cx="5039428" cy="4344006"/>
                     </a:xfrm>
                     <a:prstGeom prst="rect">
@@ -7074,7 +7145,7 @@
       </w:r>
     </w:p>
     <w:p>
-      <w:hyperlink r:id="rId25" w:history="1">
+      <w:hyperlink r:id="rId27" w:history="1">
         <w:proofErr w:type="spellStart"/>
         <w:r>
           <w:rPr>
@@ -7908,7 +7979,7 @@
       </w:r>
     </w:p>
     <w:p>
-      <w:hyperlink r:id="rId26" w:history="1">
+      <w:hyperlink r:id="rId28" w:history="1">
         <w:r>
           <w:rPr>
             <w:rStyle w:val="Hyperlink"/>
@@ -7924,7 +7995,7 @@
       </w:r>
     </w:p>
     <w:p>
-      <w:hyperlink r:id="rId27" w:history="1">
+      <w:hyperlink r:id="rId29" w:history="1">
         <w:r>
           <w:rPr>
             <w:rStyle w:val="Hyperlink"/>
@@ -7951,97 +8022,6 @@
             <wp:extent cx="4150581" cy="3505484"/>
             <wp:effectExtent l="0" t="0" r="2540" b="0"/>
             <wp:docPr id="9" name="Picture 9"/>
-            <wp:cNvGraphicFramePr>
-              <a:graphicFrameLocks xmlns:a="http://schemas.openxmlformats.org/drawingml/2006/main" noChangeAspect="1"/>
-            </wp:cNvGraphicFramePr>
-            <a:graphic xmlns:a="http://schemas.openxmlformats.org/drawingml/2006/main">
-              <a:graphicData uri="http://schemas.openxmlformats.org/drawingml/2006/picture">
-                <pic:pic xmlns:pic="http://schemas.openxmlformats.org/drawingml/2006/picture">
-                  <pic:nvPicPr>
-                    <pic:cNvPr id="1" name=""/>
-                    <pic:cNvPicPr/>
-                  </pic:nvPicPr>
-                  <pic:blipFill>
-                    <a:blip r:embed="rId28"/>
-                    <a:stretch>
-                      <a:fillRect/>
-                    </a:stretch>
-                  </pic:blipFill>
-                  <pic:spPr>
-                    <a:xfrm>
-                      <a:off x="0" y="0"/>
-                      <a:ext cx="4155605" cy="3509727"/>
-                    </a:xfrm>
-                    <a:prstGeom prst="rect">
-                      <a:avLst/>
-                    </a:prstGeom>
-                  </pic:spPr>
-                </pic:pic>
-              </a:graphicData>
-            </a:graphic>
-          </wp:inline>
-        </w:drawing>
-      </w:r>
-    </w:p>
-    <w:p>
-      <w:r>
-        <w:rPr>
-          <w:noProof/>
-        </w:rPr>
-        <w:drawing>
-          <wp:inline distT="0" distB="0" distL="0" distR="0" wp14:anchorId="6329A567" wp14:editId="48745DF3">
-            <wp:extent cx="5760720" cy="2563495"/>
-            <wp:effectExtent l="0" t="0" r="0" b="8255"/>
-            <wp:docPr id="10" name="Picture 10"/>
-            <wp:cNvGraphicFramePr>
-              <a:graphicFrameLocks xmlns:a="http://schemas.openxmlformats.org/drawingml/2006/main" noChangeAspect="1"/>
-            </wp:cNvGraphicFramePr>
-            <a:graphic xmlns:a="http://schemas.openxmlformats.org/drawingml/2006/main">
-              <a:graphicData uri="http://schemas.openxmlformats.org/drawingml/2006/picture">
-                <pic:pic xmlns:pic="http://schemas.openxmlformats.org/drawingml/2006/picture">
-                  <pic:nvPicPr>
-                    <pic:cNvPr id="1" name=""/>
-                    <pic:cNvPicPr/>
-                  </pic:nvPicPr>
-                  <pic:blipFill>
-                    <a:blip r:embed="rId29"/>
-                    <a:stretch>
-                      <a:fillRect/>
-                    </a:stretch>
-                  </pic:blipFill>
-                  <pic:spPr>
-                    <a:xfrm>
-                      <a:off x="0" y="0"/>
-                      <a:ext cx="5760720" cy="2563495"/>
-                    </a:xfrm>
-                    <a:prstGeom prst="rect">
-                      <a:avLst/>
-                    </a:prstGeom>
-                  </pic:spPr>
-                </pic:pic>
-              </a:graphicData>
-            </a:graphic>
-          </wp:inline>
-        </w:drawing>
-      </w:r>
-    </w:p>
-    <w:p>
-      <w:pPr>
-        <w:rPr>
-          <w:lang w:val="en-GB"/>
-        </w:rPr>
-      </w:pPr>
-      <w:r>
-        <w:rPr>
-          <w:noProof/>
-          <w:lang w:val="en-GB"/>
-        </w:rPr>
-        <w:lastRenderedPageBreak/>
-        <w:drawing>
-          <wp:inline distT="0" distB="0" distL="0" distR="0" wp14:anchorId="63B88AE3" wp14:editId="78B5E029">
-            <wp:extent cx="5760720" cy="4281805"/>
-            <wp:effectExtent l="0" t="0" r="0" b="4445"/>
-            <wp:docPr id="8" name="Picture 8"/>
             <wp:cNvGraphicFramePr>
               <a:graphicFrameLocks xmlns:a="http://schemas.openxmlformats.org/drawingml/2006/main" noChangeAspect="1"/>
             </wp:cNvGraphicFramePr>
@@ -8061,6 +8041,97 @@
                   <pic:spPr>
                     <a:xfrm>
                       <a:off x="0" y="0"/>
+                      <a:ext cx="4155605" cy="3509727"/>
+                    </a:xfrm>
+                    <a:prstGeom prst="rect">
+                      <a:avLst/>
+                    </a:prstGeom>
+                  </pic:spPr>
+                </pic:pic>
+              </a:graphicData>
+            </a:graphic>
+          </wp:inline>
+        </w:drawing>
+      </w:r>
+    </w:p>
+    <w:p>
+      <w:r>
+        <w:rPr>
+          <w:noProof/>
+        </w:rPr>
+        <w:drawing>
+          <wp:inline distT="0" distB="0" distL="0" distR="0" wp14:anchorId="6329A567" wp14:editId="48745DF3">
+            <wp:extent cx="5760720" cy="2563495"/>
+            <wp:effectExtent l="0" t="0" r="0" b="8255"/>
+            <wp:docPr id="10" name="Picture 10"/>
+            <wp:cNvGraphicFramePr>
+              <a:graphicFrameLocks xmlns:a="http://schemas.openxmlformats.org/drawingml/2006/main" noChangeAspect="1"/>
+            </wp:cNvGraphicFramePr>
+            <a:graphic xmlns:a="http://schemas.openxmlformats.org/drawingml/2006/main">
+              <a:graphicData uri="http://schemas.openxmlformats.org/drawingml/2006/picture">
+                <pic:pic xmlns:pic="http://schemas.openxmlformats.org/drawingml/2006/picture">
+                  <pic:nvPicPr>
+                    <pic:cNvPr id="1" name=""/>
+                    <pic:cNvPicPr/>
+                  </pic:nvPicPr>
+                  <pic:blipFill>
+                    <a:blip r:embed="rId31"/>
+                    <a:stretch>
+                      <a:fillRect/>
+                    </a:stretch>
+                  </pic:blipFill>
+                  <pic:spPr>
+                    <a:xfrm>
+                      <a:off x="0" y="0"/>
+                      <a:ext cx="5760720" cy="2563495"/>
+                    </a:xfrm>
+                    <a:prstGeom prst="rect">
+                      <a:avLst/>
+                    </a:prstGeom>
+                  </pic:spPr>
+                </pic:pic>
+              </a:graphicData>
+            </a:graphic>
+          </wp:inline>
+        </w:drawing>
+      </w:r>
+    </w:p>
+    <w:p>
+      <w:pPr>
+        <w:rPr>
+          <w:lang w:val="en-GB"/>
+        </w:rPr>
+      </w:pPr>
+      <w:r>
+        <w:rPr>
+          <w:noProof/>
+          <w:lang w:val="en-GB"/>
+        </w:rPr>
+        <w:lastRenderedPageBreak/>
+        <w:drawing>
+          <wp:inline distT="0" distB="0" distL="0" distR="0" wp14:anchorId="63B88AE3" wp14:editId="78B5E029">
+            <wp:extent cx="5760720" cy="4281805"/>
+            <wp:effectExtent l="0" t="0" r="0" b="4445"/>
+            <wp:docPr id="8" name="Picture 8"/>
+            <wp:cNvGraphicFramePr>
+              <a:graphicFrameLocks xmlns:a="http://schemas.openxmlformats.org/drawingml/2006/main" noChangeAspect="1"/>
+            </wp:cNvGraphicFramePr>
+            <a:graphic xmlns:a="http://schemas.openxmlformats.org/drawingml/2006/main">
+              <a:graphicData uri="http://schemas.openxmlformats.org/drawingml/2006/picture">
+                <pic:pic xmlns:pic="http://schemas.openxmlformats.org/drawingml/2006/picture">
+                  <pic:nvPicPr>
+                    <pic:cNvPr id="1" name=""/>
+                    <pic:cNvPicPr/>
+                  </pic:nvPicPr>
+                  <pic:blipFill>
+                    <a:blip r:embed="rId32"/>
+                    <a:stretch>
+                      <a:fillRect/>
+                    </a:stretch>
+                  </pic:blipFill>
+                  <pic:spPr>
+                    <a:xfrm>
+                      <a:off x="0" y="0"/>
                       <a:ext cx="5760720" cy="4281805"/>
                     </a:xfrm>
                     <a:prstGeom prst="rect">
@@ -8114,7 +8185,7 @@
           <w:lang w:val="en-GB"/>
         </w:rPr>
       </w:pPr>
-      <w:hyperlink r:id="rId31" w:history="1">
+      <w:hyperlink r:id="rId33" w:history="1">
         <w:r>
           <w:rPr>
             <w:rStyle w:val="Hyperlink"/>
@@ -8179,7 +8250,7 @@
                           <pic:cNvPicPr/>
                         </pic:nvPicPr>
                         <pic:blipFill>
-                          <a:blip r:embed="rId32"/>
+                          <a:blip r:embed="rId34"/>
                           <a:stretch>
                             <a:fillRect/>
                           </a:stretch>

</xml_diff>